<commit_message>
updated mncis readme to mncis folder
</commit_message>
<xml_diff>
--- a/MNCIS/MNCIS readme.docx
+++ b/MNCIS/MNCIS readme.docx
@@ -118,13 +118,15 @@
           <w:color w:val="000000"/>
         </w:rPr>
         <w:br/>
+        <w:t>Director of Communications and Public Affairs</w:t>
       </w:r>
       <w:r>
         <w:rPr>
           <w:rFonts w:ascii="Calibri" w:hAnsi="Calibri"/>
           <w:color w:val="000000"/>
         </w:rPr>
-        <w:t>Director of Communications and Public Affairs</w:t>
+        <w:br/>
+        <w:t>Office: (651) 296-6043</w:t>
       </w:r>
       <w:r>
         <w:rPr>
@@ -132,26 +134,6 @@
           <w:color w:val="000000"/>
         </w:rPr>
         <w:br/>
-      </w:r>
-      <w:r>
-        <w:rPr>
-          <w:rFonts w:ascii="Calibri" w:hAnsi="Calibri"/>
-          <w:color w:val="000000"/>
-        </w:rPr>
-        <w:t>Office: (651) 296-6043</w:t>
-      </w:r>
-      <w:r>
-        <w:rPr>
-          <w:rFonts w:ascii="Calibri" w:hAnsi="Calibri"/>
-          <w:color w:val="000000"/>
-        </w:rPr>
-        <w:br/>
-      </w:r>
-      <w:r>
-        <w:rPr>
-          <w:rFonts w:ascii="Calibri" w:hAnsi="Calibri"/>
-          <w:color w:val="000000"/>
-        </w:rPr>
         <w:t>Cell: (651) 303-4933</w:t>
       </w:r>
       <w:r>
@@ -188,6 +170,27 @@
       <w:r>
         <w:t xml:space="preserve">Note: this does not cover all cases, particularly civil cases. In addition, it only goes back to about 2009, when MNCIS system was created. We have data files with older cases, civil and criminal, stored in the crime database on amazon1 server. </w:t>
       </w:r>
+      <w:r>
+        <w:t>The criminal is called “</w:t>
+      </w:r>
+      <w:proofErr w:type="spellStart"/>
+      <w:r>
+        <w:t>MNCIS_old_crim</w:t>
+      </w:r>
+      <w:proofErr w:type="spellEnd"/>
+      <w:r>
+        <w:t xml:space="preserve">” and the civil is made up of two tables – </w:t>
+      </w:r>
+      <w:proofErr w:type="spellStart"/>
+      <w:r>
+        <w:t>Civil_old_Cases</w:t>
+      </w:r>
+      <w:proofErr w:type="spellEnd"/>
+      <w:r>
+        <w:t xml:space="preserve"> and Civil_old_Parties</w:t>
+      </w:r>
+      <w:bookmarkStart w:id="0" w:name="_GoBack"/>
+      <w:bookmarkEnd w:id="0"/>
     </w:p>
     <w:p/>
     <w:p>
@@ -277,6 +280,7 @@
     </w:p>
     <w:p>
       <w:r>
+        <w:lastRenderedPageBreak/>
         <w:t xml:space="preserve">The only thing that changes from month-to-month is the password. </w:t>
       </w:r>
     </w:p>
@@ -418,7 +422,11 @@
       </w:r>
       <w:proofErr w:type="gramEnd"/>
       <w:r>
-        <w:t xml:space="preserve"> you can run after the files have downloaded.  The script deletes the old data and imports the new data for all three tables. It also enters records into a table called “</w:t>
+        <w:t xml:space="preserve"> you can run after the files have downloaded.  The script deletes the old data and imports the new data for all </w:t>
+      </w:r>
+      <w:r>
+        <w:lastRenderedPageBreak/>
+        <w:t>three tables. It also enters records into a table called “</w:t>
       </w:r>
       <w:proofErr w:type="spellStart"/>
       <w:r>
@@ -437,10 +445,7 @@
         <w:t xml:space="preserve"> backup copy of this script is stored in this repo)</w:t>
       </w:r>
     </w:p>
-    <w:p>
-      <w:bookmarkStart w:id="0" w:name="_GoBack"/>
-      <w:bookmarkEnd w:id="0"/>
-    </w:p>
+    <w:p/>
     <w:sectPr>
       <w:pgSz w:w="12240" w:h="15840"/>
       <w:pgMar w:top="1440" w:right="1440" w:bottom="1440" w:left="1440" w:header="720" w:footer="720" w:gutter="0"/>

</xml_diff>

<commit_message>
add details about ftp access
</commit_message>
<xml_diff>
--- a/MNCIS/MNCIS readme.docx
+++ b/MNCIS/MNCIS readme.docx
@@ -1,19 +1,11 @@
 
 <file path=word/document.xml><?xml version="1.0" encoding="utf-8"?>
-<w:document xmlns:wpc="http://schemas.microsoft.com/office/word/2010/wordprocessingCanvas" xmlns:mc="http://schemas.openxmlformats.org/markup-compatibility/2006" xmlns:o="urn:schemas-microsoft-com:office:office" xmlns:r="http://schemas.openxmlformats.org/officeDocument/2006/relationships" xmlns:m="http://schemas.openxmlformats.org/officeDocument/2006/math" xmlns:v="urn:schemas-microsoft-com:vml" xmlns:wp14="http://schemas.microsoft.com/office/word/2010/wordprocessingDrawing" xmlns:wp="http://schemas.openxmlformats.org/drawingml/2006/wordprocessingDrawing" xmlns:w10="urn:schemas-microsoft-com:office:word" xmlns:w="http://schemas.openxmlformats.org/wordprocessingml/2006/main" xmlns:w14="http://schemas.microsoft.com/office/word/2010/wordml" xmlns:wpg="http://schemas.microsoft.com/office/word/2010/wordprocessingGroup" xmlns:wpi="http://schemas.microsoft.com/office/word/2010/wordprocessingInk" xmlns:wne="http://schemas.microsoft.com/office/word/2006/wordml" xmlns:wps="http://schemas.microsoft.com/office/word/2010/wordprocessingShape" mc:Ignorable="w14 wp14">
+<w:document xmlns:wpc="http://schemas.microsoft.com/office/word/2010/wordprocessingCanvas" xmlns:cx="http://schemas.microsoft.com/office/drawing/2014/chartex" xmlns:cx1="http://schemas.microsoft.com/office/drawing/2015/9/8/chartex" xmlns:cx2="http://schemas.microsoft.com/office/drawing/2015/10/21/chartex" xmlns:cx3="http://schemas.microsoft.com/office/drawing/2016/5/9/chartex" xmlns:cx4="http://schemas.microsoft.com/office/drawing/2016/5/10/chartex" xmlns:cx5="http://schemas.microsoft.com/office/drawing/2016/5/11/chartex" xmlns:cx6="http://schemas.microsoft.com/office/drawing/2016/5/12/chartex" xmlns:cx7="http://schemas.microsoft.com/office/drawing/2016/5/13/chartex" xmlns:cx8="http://schemas.microsoft.com/office/drawing/2016/5/14/chartex" xmlns:mc="http://schemas.openxmlformats.org/markup-compatibility/2006" xmlns:aink="http://schemas.microsoft.com/office/drawing/2016/ink" xmlns:am3d="http://schemas.microsoft.com/office/drawing/2017/model3d" xmlns:o="urn:schemas-microsoft-com:office:office" xmlns:r="http://schemas.openxmlformats.org/officeDocument/2006/relationships" xmlns:m="http://schemas.openxmlformats.org/officeDocument/2006/math" xmlns:v="urn:schemas-microsoft-com:vml" xmlns:wp14="http://schemas.microsoft.com/office/word/2010/wordprocessingDrawing" xmlns:wp="http://schemas.openxmlformats.org/drawingml/2006/wordprocessingDrawing" xmlns:w10="urn:schemas-microsoft-com:office:word" xmlns:w="http://schemas.openxmlformats.org/wordprocessingml/2006/main" xmlns:w14="http://schemas.microsoft.com/office/word/2010/wordml" xmlns:w15="http://schemas.microsoft.com/office/word/2012/wordml" xmlns:w16cid="http://schemas.microsoft.com/office/word/2016/wordml/cid" xmlns:w16se="http://schemas.microsoft.com/office/word/2015/wordml/symex" xmlns:wpg="http://schemas.microsoft.com/office/word/2010/wordprocessingGroup" xmlns:wpi="http://schemas.microsoft.com/office/word/2010/wordprocessingInk" xmlns:wne="http://schemas.microsoft.com/office/word/2006/wordml" xmlns:wps="http://schemas.microsoft.com/office/word/2010/wordprocessingShape" mc:Ignorable="w14 w15 w16se w16cid wp14">
   <w:body>
     <w:p/>
     <w:p>
       <w:r>
-        <w:t xml:space="preserve">At the start of each month, we get access to bulk data files from MNCIS, the Minnesota court system's case tracking system. They send </w:t>
-      </w:r>
-      <w:proofErr w:type="spellStart"/>
-      <w:r>
-        <w:t>MaryJo</w:t>
-      </w:r>
-      <w:proofErr w:type="spellEnd"/>
-      <w:r>
-        <w:t xml:space="preserve"> an email each month with updated passwords to access the three files via FTP. </w:t>
+        <w:t xml:space="preserve">At the start of each month, we get access to bulk data files from MNCIS, the Minnesota court system's case tracking system. They send MaryJo an email each month with updated passwords to access the three files via FTP. </w:t>
       </w:r>
     </w:p>
     <w:p>
@@ -39,9 +31,8 @@
           <w:sz w:val="20"/>
           <w:szCs w:val="20"/>
         </w:rPr>
-        <w:t xml:space="preserve">Kyle </w:t>
-      </w:r>
-      <w:proofErr w:type="spellStart"/>
+        <w:t>Kyle Christopherson, Communications Specialist</w:t>
+      </w:r>
       <w:r>
         <w:rPr>
           <w:rFonts w:ascii="Arial" w:hAnsi="Arial" w:cs="Arial"/>
@@ -49,9 +40,9 @@
           <w:sz w:val="20"/>
           <w:szCs w:val="20"/>
         </w:rPr>
-        <w:t>Christopherson</w:t>
-      </w:r>
-      <w:proofErr w:type="spellEnd"/>
+        <w:br/>
+        <w:t>651-297-4029; Fax 651-268-1876</w:t>
+      </w:r>
       <w:r>
         <w:rPr>
           <w:rFonts w:ascii="Arial" w:hAnsi="Arial" w:cs="Arial"/>
@@ -59,28 +50,9 @@
           <w:sz w:val="20"/>
           <w:szCs w:val="20"/>
         </w:rPr>
-        <w:t>, Communications Specialist</w:t>
-      </w:r>
-      <w:r>
-        <w:rPr>
-          <w:rFonts w:ascii="Arial" w:hAnsi="Arial" w:cs="Arial"/>
-          <w:color w:val="1F497D"/>
-          <w:sz w:val="20"/>
-          <w:szCs w:val="20"/>
-        </w:rPr>
         <w:br/>
-        <w:t>651-297-4029; Fax 651-268-1876</w:t>
-      </w:r>
-      <w:r>
-        <w:rPr>
-          <w:rFonts w:ascii="Arial" w:hAnsi="Arial" w:cs="Arial"/>
-          <w:color w:val="1F497D"/>
-          <w:sz w:val="20"/>
-          <w:szCs w:val="20"/>
-        </w:rPr>
-        <w:br/>
-      </w:r>
-      <w:hyperlink r:id="rId5" w:history="1">
+      </w:r>
+      <w:hyperlink r:id="rId4" w:history="1">
         <w:r>
           <w:rPr>
             <w:rStyle w:val="Hyperlink"/>
@@ -143,7 +115,7 @@
         </w:rPr>
         <w:br/>
       </w:r>
-      <w:hyperlink r:id="rId6" w:history="1">
+      <w:hyperlink r:id="rId5" w:history="1">
         <w:r>
           <w:rPr>
             <w:rStyle w:val="Hyperlink"/>
@@ -176,8 +148,6 @@
       <w:r>
         <w:t>”</w:t>
       </w:r>
-      <w:bookmarkStart w:id="0" w:name="_GoBack"/>
-      <w:bookmarkEnd w:id="0"/>
     </w:p>
     <w:p>
       <w:r>
@@ -217,13 +187,8 @@
         <w:t>download</w:t>
       </w:r>
       <w:r>
-        <w:t xml:space="preserve"> the files</w:t>
-      </w:r>
-      <w:proofErr w:type="gramStart"/>
-      <w:r>
-        <w:t>:</w:t>
-      </w:r>
-      <w:proofErr w:type="gramEnd"/>
+        <w:t xml:space="preserve"> the files:</w:t>
+      </w:r>
       <w:r>
         <w:br/>
         <w:t xml:space="preserve">The court provided a how-to document (that is stored in this repo), however I discovered some little quirks in using FileZilla that the directions don’t cover.  </w:t>
@@ -235,7 +200,7 @@
           <w:noProof/>
         </w:rPr>
         <w:drawing>
-          <wp:anchor distT="0" distB="0" distL="114300" distR="114300" simplePos="0" relativeHeight="251658240" behindDoc="0" locked="0" layoutInCell="1" allowOverlap="1" wp14:anchorId="45EEA29A" wp14:editId="6EE0C47C">
+          <wp:anchor distT="0" distB="0" distL="114300" distR="114300" simplePos="0" relativeHeight="251658240" behindDoc="0" locked="0" layoutInCell="1" allowOverlap="1" wp14:anchorId="7C6F60B2" wp14:editId="57DD7676">
             <wp:simplePos x="0" y="0"/>
             <wp:positionH relativeFrom="column">
               <wp:posOffset>1582420</wp:posOffset>
@@ -258,7 +223,7 @@
                     <pic:cNvPicPr/>
                   </pic:nvPicPr>
                   <pic:blipFill>
-                    <a:blip r:embed="rId7">
+                    <a:blip r:embed="rId6">
                       <a:extLst>
                         <a:ext uri="{28A0092B-C50C-407E-A947-70E740481C1C}">
                           <a14:useLocalDpi xmlns:a14="http://schemas.microsoft.com/office/drawing/2010/main" val="0"/>
@@ -309,7 +274,7 @@
           <w:noProof/>
         </w:rPr>
         <w:drawing>
-          <wp:anchor distT="0" distB="0" distL="114300" distR="114300" simplePos="0" relativeHeight="251659264" behindDoc="0" locked="0" layoutInCell="1" allowOverlap="1" wp14:anchorId="0E77CB0D" wp14:editId="24B561C1">
+          <wp:anchor distT="0" distB="0" distL="114300" distR="114300" simplePos="0" relativeHeight="251659264" behindDoc="0" locked="0" layoutInCell="1" allowOverlap="1" wp14:anchorId="661678FD" wp14:editId="072C5FE0">
             <wp:simplePos x="0" y="0"/>
             <wp:positionH relativeFrom="column">
               <wp:posOffset>0</wp:posOffset>
@@ -332,7 +297,7 @@
                     <pic:cNvPicPr/>
                   </pic:nvPicPr>
                   <pic:blipFill>
-                    <a:blip r:embed="rId8">
+                    <a:blip r:embed="rId7">
                       <a:extLst>
                         <a:ext uri="{28A0092B-C50C-407E-A947-70E740481C1C}">
                           <a14:useLocalDpi xmlns:a14="http://schemas.microsoft.com/office/drawing/2010/main" val="0"/>
@@ -394,6 +359,76 @@
         <w:t xml:space="preserve"> tab and it should show you the files (on the right side) and you can drag them across to the local directory on the left side. </w:t>
       </w:r>
     </w:p>
+    <w:p/>
+    <w:p>
+      <w:r>
+        <w:t>Criminal:</w:t>
+      </w:r>
+      <w:r>
+        <w:br/>
+        <w:t>USER: ftp_bde_001</w:t>
+      </w:r>
+      <w:r>
+        <w:br/>
+        <w:t xml:space="preserve">REMOTE DIRECTORY:  </w:t>
+      </w:r>
+      <w:r>
+        <w:t>\Extracts\</w:t>
+      </w:r>
+      <w:proofErr w:type="spellStart"/>
+      <w:r>
+        <w:t>CrimWithTraffCases</w:t>
+      </w:r>
+      <w:proofErr w:type="spellEnd"/>
+    </w:p>
+    <w:p/>
+    <w:p>
+      <w:r>
+        <w:lastRenderedPageBreak/>
+        <w:t>All Civil:</w:t>
+      </w:r>
+      <w:r>
+        <w:br/>
+        <w:t>USER: ftp_bde_005</w:t>
+      </w:r>
+      <w:r>
+        <w:br/>
+        <w:t>remote DIRECTORY: \Extracts\</w:t>
+      </w:r>
+      <w:proofErr w:type="spellStart"/>
+      <w:r>
+        <w:t>CivilAllExtract</w:t>
+      </w:r>
+      <w:proofErr w:type="spellEnd"/>
+    </w:p>
+    <w:p/>
+    <w:p>
+      <w:r>
+        <w:t>Evictions:</w:t>
+      </w:r>
+      <w:r>
+        <w:br/>
+        <w:t>USER: ftp_bde_004</w:t>
+      </w:r>
+      <w:r>
+        <w:br/>
+        <w:t xml:space="preserve">REMOTE DIRECTORY: </w:t>
+      </w:r>
+      <w:r>
+        <w:t>\Extracts\Evictions-</w:t>
+      </w:r>
+      <w:proofErr w:type="spellStart"/>
+      <w:r>
+        <w:t>UnlawfulDetainer</w:t>
+      </w:r>
+      <w:proofErr w:type="spellEnd"/>
+    </w:p>
+    <w:p>
+      <w:bookmarkStart w:id="0" w:name="_GoBack"/>
+      <w:bookmarkEnd w:id="0"/>
+    </w:p>
+    <w:p/>
+    <w:p/>
     <w:p>
       <w:r>
         <w:t xml:space="preserve">IMPORTANT NOTE: When it’s finished, copy the “log” that shows up at the top of </w:t>
@@ -423,10 +458,16 @@
         <w:rPr>
           <w:b/>
         </w:rPr>
-        <w:t>mncis_importscript</w:t>
+        <w:t>mncis_</w:t>
+      </w:r>
+      <w:proofErr w:type="gramStart"/>
+      <w:r>
+        <w:rPr>
+          <w:b/>
+        </w:rPr>
+        <w:t>importscript</w:t>
       </w:r>
       <w:proofErr w:type="spellEnd"/>
-      <w:proofErr w:type="gramStart"/>
       <w:r>
         <w:rPr>
           <w:b/>
@@ -438,11 +479,7 @@
       </w:r>
       <w:proofErr w:type="gramEnd"/>
       <w:r>
-        <w:t xml:space="preserve"> you can run after the files have downloaded.  The script deletes the old data and imports the new data for all </w:t>
-      </w:r>
-      <w:r>
-        <w:lastRenderedPageBreak/>
-        <w:t>three tables. It also enters records into a table called “</w:t>
+        <w:t xml:space="preserve"> you can run after the files have downloaded.  The script deletes the old data and imports the new data for all three tables. It also enters records into a table called “</w:t>
       </w:r>
       <w:proofErr w:type="spellStart"/>
       <w:r>
@@ -450,15 +487,7 @@
       </w:r>
       <w:proofErr w:type="spellEnd"/>
       <w:r>
-        <w:t>” that I’m using to track the deletion and importing, and then it also updates the “inventory” table to reflect that the data has been updated. (</w:t>
-      </w:r>
-      <w:proofErr w:type="gramStart"/>
-      <w:r>
-        <w:t>a</w:t>
-      </w:r>
-      <w:proofErr w:type="gramEnd"/>
-      <w:r>
-        <w:t xml:space="preserve"> backup copy of this script is stored in this repo)</w:t>
+        <w:t>” that I’m using to track the deletion and importing, and then it also updates the “inventory” table to reflect that the data has been updated. (a backup copy of this script is stored in this repo)</w:t>
       </w:r>
     </w:p>
     <w:p/>
@@ -473,7 +502,7 @@
 </file>
 
 <file path=word/styles.xml><?xml version="1.0" encoding="utf-8"?>
-<w:styles xmlns:mc="http://schemas.openxmlformats.org/markup-compatibility/2006" xmlns:r="http://schemas.openxmlformats.org/officeDocument/2006/relationships" xmlns:w="http://schemas.openxmlformats.org/wordprocessingml/2006/main" xmlns:w14="http://schemas.microsoft.com/office/word/2010/wordml" mc:Ignorable="w14">
+<w:styles xmlns:mc="http://schemas.openxmlformats.org/markup-compatibility/2006" xmlns:r="http://schemas.openxmlformats.org/officeDocument/2006/relationships" xmlns:w="http://schemas.openxmlformats.org/wordprocessingml/2006/main" xmlns:w14="http://schemas.microsoft.com/office/word/2010/wordml" xmlns:w15="http://schemas.microsoft.com/office/word/2012/wordml" xmlns:w16cid="http://schemas.microsoft.com/office/word/2016/wordml/cid" xmlns:w16se="http://schemas.microsoft.com/office/word/2015/wordml/symex" mc:Ignorable="w14 w15 w16se w16cid">
   <w:docDefaults>
     <w:rPrDefault>
       <w:rPr>
@@ -489,376 +518,382 @@
       </w:pPr>
     </w:pPrDefault>
   </w:docDefaults>
-  <w:latentStyles w:defLockedState="0" w:defUIPriority="99" w:defSemiHidden="1" w:defUnhideWhenUsed="1" w:defQFormat="0" w:count="267">
-    <w:lsdException w:name="Normal" w:semiHidden="0" w:uiPriority="0" w:unhideWhenUsed="0" w:qFormat="1"/>
-    <w:lsdException w:name="heading 1" w:semiHidden="0" w:uiPriority="9" w:unhideWhenUsed="0" w:qFormat="1"/>
-    <w:lsdException w:name="heading 2" w:uiPriority="9" w:qFormat="1"/>
-    <w:lsdException w:name="heading 3" w:uiPriority="9" w:qFormat="1"/>
-    <w:lsdException w:name="heading 4" w:uiPriority="9" w:qFormat="1"/>
-    <w:lsdException w:name="heading 5" w:uiPriority="9" w:qFormat="1"/>
-    <w:lsdException w:name="heading 6" w:uiPriority="9" w:qFormat="1"/>
-    <w:lsdException w:name="heading 7" w:uiPriority="9" w:qFormat="1"/>
-    <w:lsdException w:name="heading 8" w:uiPriority="9" w:qFormat="1"/>
-    <w:lsdException w:name="heading 9" w:uiPriority="9" w:qFormat="1"/>
-    <w:lsdException w:name="toc 1" w:uiPriority="39"/>
-    <w:lsdException w:name="toc 2" w:uiPriority="39"/>
-    <w:lsdException w:name="toc 3" w:uiPriority="39"/>
-    <w:lsdException w:name="toc 4" w:uiPriority="39"/>
-    <w:lsdException w:name="toc 5" w:uiPriority="39"/>
-    <w:lsdException w:name="toc 6" w:uiPriority="39"/>
-    <w:lsdException w:name="toc 7" w:uiPriority="39"/>
-    <w:lsdException w:name="toc 8" w:uiPriority="39"/>
-    <w:lsdException w:name="toc 9" w:uiPriority="39"/>
-    <w:lsdException w:name="caption" w:uiPriority="35" w:qFormat="1"/>
-    <w:lsdException w:name="Title" w:semiHidden="0" w:uiPriority="10" w:unhideWhenUsed="0" w:qFormat="1"/>
-    <w:lsdException w:name="Default Paragraph Font" w:uiPriority="1"/>
-    <w:lsdException w:name="Subtitle" w:semiHidden="0" w:uiPriority="11" w:unhideWhenUsed="0" w:qFormat="1"/>
-    <w:lsdException w:name="Strong" w:semiHidden="0" w:uiPriority="22" w:unhideWhenUsed="0" w:qFormat="1"/>
-    <w:lsdException w:name="Emphasis" w:semiHidden="0" w:uiPriority="20" w:unhideWhenUsed="0" w:qFormat="1"/>
-    <w:lsdException w:name="Table Grid" w:semiHidden="0" w:uiPriority="59" w:unhideWhenUsed="0"/>
-    <w:lsdException w:name="Placeholder Text" w:unhideWhenUsed="0"/>
-    <w:lsdException w:name="No Spacing" w:semiHidden="0" w:uiPriority="1" w:unhideWhenUsed="0" w:qFormat="1"/>
-    <w:lsdException w:name="Light Shading" w:semiHidden="0" w:uiPriority="60" w:unhideWhenUsed="0"/>
-    <w:lsdException w:name="Light List" w:semiHidden="0" w:uiPriority="61" w:unhideWhenUsed="0"/>
-    <w:lsdException w:name="Light Grid" w:semiHidden="0" w:uiPriority="62" w:unhideWhenUsed="0"/>
-    <w:lsdException w:name="Medium Shading 1" w:semiHidden="0" w:uiPriority="63" w:unhideWhenUsed="0"/>
-    <w:lsdException w:name="Medium Shading 2" w:semiHidden="0" w:uiPriority="64" w:unhideWhenUsed="0"/>
-    <w:lsdException w:name="Medium List 1" w:semiHidden="0" w:uiPriority="65" w:unhideWhenUsed="0"/>
-    <w:lsdException w:name="Medium List 2" w:semiHidden="0" w:uiPriority="66" w:unhideWhenUsed="0"/>
-    <w:lsdException w:name="Medium Grid 1" w:semiHidden="0" w:uiPriority="67" w:unhideWhenUsed="0"/>
-    <w:lsdException w:name="Medium Grid 2" w:semiHidden="0" w:uiPriority="68" w:unhideWhenUsed="0"/>
-    <w:lsdException w:name="Medium Grid 3" w:semiHidden="0" w:uiPriority="69" w:unhideWhenUsed="0"/>
-    <w:lsdException w:name="Dark List" w:semiHidden="0" w:uiPriority="70" w:unhideWhenUsed="0"/>
-    <w:lsdException w:name="Colorful Shading" w:semiHidden="0" w:uiPriority="71" w:unhideWhenUsed="0"/>
-    <w:lsdException w:name="Colorful List" w:semiHidden="0" w:uiPriority="72" w:unhideWhenUsed="0"/>
-    <w:lsdException w:name="Colorful Grid" w:semiHidden="0" w:uiPriority="73" w:unhideWhenUsed="0"/>
-    <w:lsdException w:name="Light Shading Accent 1" w:semiHidden="0" w:uiPriority="60" w:unhideWhenUsed="0"/>
-    <w:lsdException w:name="Light List Accent 1" w:semiHidden="0" w:uiPriority="61" w:unhideWhenUsed="0"/>
-    <w:lsdException w:name="Light Grid Accent 1" w:semiHidden="0" w:uiPriority="62" w:unhideWhenUsed="0"/>
-    <w:lsdException w:name="Medium Shading 1 Accent 1" w:semiHidden="0" w:uiPriority="63" w:unhideWhenUsed="0"/>
-    <w:lsdException w:name="Medium Shading 2 Accent 1" w:semiHidden="0" w:uiPriority="64" w:unhideWhenUsed="0"/>
-    <w:lsdException w:name="Medium List 1 Accent 1" w:semiHidden="0" w:uiPriority="65" w:unhideWhenUsed="0"/>
-    <w:lsdException w:name="Revision" w:unhideWhenUsed="0"/>
-    <w:lsdException w:name="List Paragraph" w:semiHidden="0" w:uiPriority="34" w:unhideWhenUsed="0" w:qFormat="1"/>
-    <w:lsdException w:name="Quote" w:semiHidden="0" w:uiPriority="29" w:unhideWhenUsed="0" w:qFormat="1"/>
-    <w:lsdException w:name="Intense Quote" w:semiHidden="0" w:uiPriority="30" w:unhideWhenUsed="0" w:qFormat="1"/>
-    <w:lsdException w:name="Medium List 2 Accent 1" w:semiHidden="0" w:uiPriority="66" w:unhideWhenUsed="0"/>
-    <w:lsdException w:name="Medium Grid 1 Accent 1" w:semiHidden="0" w:uiPriority="67" w:unhideWhenUsed="0"/>
-    <w:lsdException w:name="Medium Grid 2 Accent 1" w:semiHidden="0" w:uiPriority="68" w:unhideWhenUsed="0"/>
-    <w:lsdException w:name="Medium Grid 3 Accent 1" w:semiHidden="0" w:uiPriority="69" w:unhideWhenUsed="0"/>
-    <w:lsdException w:name="Dark List Accent 1" w:semiHidden="0" w:uiPriority="70" w:unhideWhenUsed="0"/>
-    <w:lsdException w:name="Colorful Shading Accent 1" w:semiHidden="0" w:uiPriority="71" w:unhideWhenUsed="0"/>
-    <w:lsdException w:name="Colorful List Accent 1" w:semiHidden="0" w:uiPriority="72" w:unhideWhenUsed="0"/>
-    <w:lsdException w:name="Colorful Grid Accent 1" w:semiHidden="0" w:uiPriority="73" w:unhideWhenUsed="0"/>
-    <w:lsdException w:name="Light Shading Accent 2" w:semiHidden="0" w:uiPriority="60" w:unhideWhenUsed="0"/>
-    <w:lsdException w:name="Light List Accent 2" w:semiHidden="0" w:uiPriority="61" w:unhideWhenUsed="0"/>
-    <w:lsdException w:name="Light Grid Accent 2" w:semiHidden="0" w:uiPriority="62" w:unhideWhenUsed="0"/>
-    <w:lsdException w:name="Medium Shading 1 Accent 2" w:semiHidden="0" w:uiPriority="63" w:unhideWhenUsed="0"/>
-    <w:lsdException w:name="Medium Shading 2 Accent 2" w:semiHidden="0" w:uiPriority="64" w:unhideWhenUsed="0"/>
-    <w:lsdException w:name="Medium List 1 Accent 2" w:semiHidden="0" w:uiPriority="65" w:unhideWhenUsed="0"/>
-    <w:lsdException w:name="Medium List 2 Accent 2" w:semiHidden="0" w:uiPriority="66" w:unhideWhenUsed="0"/>
-    <w:lsdException w:name="Medium Grid 1 Accent 2" w:semiHidden="0" w:uiPriority="67" w:unhideWhenUsed="0"/>
-    <w:lsdException w:name="Medium Grid 2 Accent 2" w:semiHidden="0" w:uiPriority="68" w:unhideWhenUsed="0"/>
-    <w:lsdException w:name="Medium Grid 3 Accent 2" w:semiHidden="0" w:uiPriority="69" w:unhideWhenUsed="0"/>
-    <w:lsdException w:name="Dark List Accent 2" w:semiHidden="0" w:uiPriority="70" w:unhideWhenUsed="0"/>
-    <w:lsdException w:name="Colorful Shading Accent 2" w:semiHidden="0" w:uiPriority="71" w:unhideWhenUsed="0"/>
-    <w:lsdException w:name="Colorful List Accent 2" w:semiHidden="0" w:uiPriority="72" w:unhideWhenUsed="0"/>
-    <w:lsdException w:name="Colorful Grid Accent 2" w:semiHidden="0" w:uiPriority="73" w:unhideWhenUsed="0"/>
-    <w:lsdException w:name="Light Shading Accent 3" w:semiHidden="0" w:uiPriority="60" w:unhideWhenUsed="0"/>
-    <w:lsdException w:name="Light List Accent 3" w:semiHidden="0" w:uiPriority="61" w:unhideWhenUsed="0"/>
-    <w:lsdException w:name="Light Grid Accent 3" w:semiHidden="0" w:uiPriority="62" w:unhideWhenUsed="0"/>
-    <w:lsdException w:name="Medium Shading 1 Accent 3" w:semiHidden="0" w:uiPriority="63" w:unhideWhenUsed="0"/>
-    <w:lsdException w:name="Medium Shading 2 Accent 3" w:semiHidden="0" w:uiPriority="64" w:unhideWhenUsed="0"/>
-    <w:lsdException w:name="Medium List 1 Accent 3" w:semiHidden="0" w:uiPriority="65" w:unhideWhenUsed="0"/>
-    <w:lsdException w:name="Medium List 2 Accent 3" w:semiHidden="0" w:uiPriority="66" w:unhideWhenUsed="0"/>
-    <w:lsdException w:name="Medium Grid 1 Accent 3" w:semiHidden="0" w:uiPriority="67" w:unhideWhenUsed="0"/>
-    <w:lsdException w:name="Medium Grid 2 Accent 3" w:semiHidden="0" w:uiPriority="68" w:unhideWhenUsed="0"/>
-    <w:lsdException w:name="Medium Grid 3 Accent 3" w:semiHidden="0" w:uiPriority="69" w:unhideWhenUsed="0"/>
-    <w:lsdException w:name="Dark List Accent 3" w:semiHidden="0" w:uiPriority="70" w:unhideWhenUsed="0"/>
-    <w:lsdException w:name="Colorful Shading Accent 3" w:semiHidden="0" w:uiPriority="71" w:unhideWhenUsed="0"/>
-    <w:lsdException w:name="Colorful List Accent 3" w:semiHidden="0" w:uiPriority="72" w:unhideWhenUsed="0"/>
-    <w:lsdException w:name="Colorful Grid Accent 3" w:semiHidden="0" w:uiPriority="73" w:unhideWhenUsed="0"/>
-    <w:lsdException w:name="Light Shading Accent 4" w:semiHidden="0" w:uiPriority="60" w:unhideWhenUsed="0"/>
-    <w:lsdException w:name="Light List Accent 4" w:semiHidden="0" w:uiPriority="61" w:unhideWhenUsed="0"/>
-    <w:lsdException w:name="Light Grid Accent 4" w:semiHidden="0" w:uiPriority="62" w:unhideWhenUsed="0"/>
-    <w:lsdException w:name="Medium Shading 1 Accent 4" w:semiHidden="0" w:uiPriority="63" w:unhideWhenUsed="0"/>
-    <w:lsdException w:name="Medium Shading 2 Accent 4" w:semiHidden="0" w:uiPriority="64" w:unhideWhenUsed="0"/>
-    <w:lsdException w:name="Medium List 1 Accent 4" w:semiHidden="0" w:uiPriority="65" w:unhideWhenUsed="0"/>
-    <w:lsdException w:name="Medium List 2 Accent 4" w:semiHidden="0" w:uiPriority="66" w:unhideWhenUsed="0"/>
-    <w:lsdException w:name="Medium Grid 1 Accent 4" w:semiHidden="0" w:uiPriority="67" w:unhideWhenUsed="0"/>
-    <w:lsdException w:name="Medium Grid 2 Accent 4" w:semiHidden="0" w:uiPriority="68" w:unhideWhenUsed="0"/>
-    <w:lsdException w:name="Medium Grid 3 Accent 4" w:semiHidden="0" w:uiPriority="69" w:unhideWhenUsed="0"/>
-    <w:lsdException w:name="Dark List Accent 4" w:semiHidden="0" w:uiPriority="70" w:unhideWhenUsed="0"/>
-    <w:lsdException w:name="Colorful Shading Accent 4" w:semiHidden="0" w:uiPriority="71" w:unhideWhenUsed="0"/>
-    <w:lsdException w:name="Colorful List Accent 4" w:semiHidden="0" w:uiPriority="72" w:unhideWhenUsed="0"/>
-    <w:lsdException w:name="Colorful Grid Accent 4" w:semiHidden="0" w:uiPriority="73" w:unhideWhenUsed="0"/>
-    <w:lsdException w:name="Light Shading Accent 5" w:semiHidden="0" w:uiPriority="60" w:unhideWhenUsed="0"/>
-    <w:lsdException w:name="Light List Accent 5" w:semiHidden="0" w:uiPriority="61" w:unhideWhenUsed="0"/>
-    <w:lsdException w:name="Light Grid Accent 5" w:semiHidden="0" w:uiPriority="62" w:unhideWhenUsed="0"/>
-    <w:lsdException w:name="Medium Shading 1 Accent 5" w:semiHidden="0" w:uiPriority="63" w:unhideWhenUsed="0"/>
-    <w:lsdException w:name="Medium Shading 2 Accent 5" w:semiHidden="0" w:uiPriority="64" w:unhideWhenUsed="0"/>
-    <w:lsdException w:name="Medium List 1 Accent 5" w:semiHidden="0" w:uiPriority="65" w:unhideWhenUsed="0"/>
-    <w:lsdException w:name="Medium List 2 Accent 5" w:semiHidden="0" w:uiPriority="66" w:unhideWhenUsed="0"/>
-    <w:lsdException w:name="Medium Grid 1 Accent 5" w:semiHidden="0" w:uiPriority="67" w:unhideWhenUsed="0"/>
-    <w:lsdException w:name="Medium Grid 2 Accent 5" w:semiHidden="0" w:uiPriority="68" w:unhideWhenUsed="0"/>
-    <w:lsdException w:name="Medium Grid 3 Accent 5" w:semiHidden="0" w:uiPriority="69" w:unhideWhenUsed="0"/>
-    <w:lsdException w:name="Dark List Accent 5" w:semiHidden="0" w:uiPriority="70" w:unhideWhenUsed="0"/>
-    <w:lsdException w:name="Colorful Shading Accent 5" w:semiHidden="0" w:uiPriority="71" w:unhideWhenUsed="0"/>
-    <w:lsdException w:name="Colorful List Accent 5" w:semiHidden="0" w:uiPriority="72" w:unhideWhenUsed="0"/>
-    <w:lsdException w:name="Colorful Grid Accent 5" w:semiHidden="0" w:uiPriority="73" w:unhideWhenUsed="0"/>
-    <w:lsdException w:name="Light Shading Accent 6" w:semiHidden="0" w:uiPriority="60" w:unhideWhenUsed="0"/>
-    <w:lsdException w:name="Light List Accent 6" w:semiHidden="0" w:uiPriority="61" w:unhideWhenUsed="0"/>
-    <w:lsdException w:name="Light Grid Accent 6" w:semiHidden="0" w:uiPriority="62" w:unhideWhenUsed="0"/>
-    <w:lsdException w:name="Medium Shading 1 Accent 6" w:semiHidden="0" w:uiPriority="63" w:unhideWhenUsed="0"/>
-    <w:lsdException w:name="Medium Shading 2 Accent 6" w:semiHidden="0" w:uiPriority="64" w:unhideWhenUsed="0"/>
-    <w:lsdException w:name="Medium List 1 Accent 6" w:semiHidden="0" w:uiPriority="65" w:unhideWhenUsed="0"/>
-    <w:lsdException w:name="Medium List 2 Accent 6" w:semiHidden="0" w:uiPriority="66" w:unhideWhenUsed="0"/>
-    <w:lsdException w:name="Medium Grid 1 Accent 6" w:semiHidden="0" w:uiPriority="67" w:unhideWhenUsed="0"/>
-    <w:lsdException w:name="Medium Grid 2 Accent 6" w:semiHidden="0" w:uiPriority="68" w:unhideWhenUsed="0"/>
-    <w:lsdException w:name="Medium Grid 3 Accent 6" w:semiHidden="0" w:uiPriority="69" w:unhideWhenUsed="0"/>
-    <w:lsdException w:name="Dark List Accent 6" w:semiHidden="0" w:uiPriority="70" w:unhideWhenUsed="0"/>
-    <w:lsdException w:name="Colorful Shading Accent 6" w:semiHidden="0" w:uiPriority="71" w:unhideWhenUsed="0"/>
-    <w:lsdException w:name="Colorful List Accent 6" w:semiHidden="0" w:uiPriority="72" w:unhideWhenUsed="0"/>
-    <w:lsdException w:name="Colorful Grid Accent 6" w:semiHidden="0" w:uiPriority="73" w:unhideWhenUsed="0"/>
-    <w:lsdException w:name="Subtle Emphasis" w:semiHidden="0" w:uiPriority="19" w:unhideWhenUsed="0" w:qFormat="1"/>
-    <w:lsdException w:name="Intense Emphasis" w:semiHidden="0" w:uiPriority="21" w:unhideWhenUsed="0" w:qFormat="1"/>
-    <w:lsdException w:name="Subtle Reference" w:semiHidden="0" w:uiPriority="31" w:unhideWhenUsed="0" w:qFormat="1"/>
-    <w:lsdException w:name="Intense Reference" w:semiHidden="0" w:uiPriority="32" w:unhideWhenUsed="0" w:qFormat="1"/>
-    <w:lsdException w:name="Book Title" w:semiHidden="0" w:uiPriority="33" w:unhideWhenUsed="0" w:qFormat="1"/>
-    <w:lsdException w:name="Bibliography" w:uiPriority="37"/>
-    <w:lsdException w:name="TOC Heading" w:uiPriority="39" w:qFormat="1"/>
-  </w:latentStyles>
-  <w:style w:type="paragraph" w:default="1" w:styleId="Normal">
-    <w:name w:val="Normal"/>
-    <w:qFormat/>
-  </w:style>
-  <w:style w:type="character" w:default="1" w:styleId="DefaultParagraphFont">
-    <w:name w:val="Default Paragraph Font"/>
-    <w:uiPriority w:val="1"/>
-    <w:semiHidden/>
-    <w:unhideWhenUsed/>
-  </w:style>
-  <w:style w:type="table" w:default="1" w:styleId="TableNormal">
-    <w:name w:val="Normal Table"/>
-    <w:uiPriority w:val="99"/>
-    <w:semiHidden/>
-    <w:unhideWhenUsed/>
-    <w:tblPr>
-      <w:tblInd w:w="0" w:type="dxa"/>
-      <w:tblCellMar>
-        <w:top w:w="0" w:type="dxa"/>
-        <w:left w:w="108" w:type="dxa"/>
-        <w:bottom w:w="0" w:type="dxa"/>
-        <w:right w:w="108" w:type="dxa"/>
-      </w:tblCellMar>
-    </w:tblPr>
-  </w:style>
-  <w:style w:type="numbering" w:default="1" w:styleId="NoList">
-    <w:name w:val="No List"/>
-    <w:uiPriority w:val="99"/>
-    <w:semiHidden/>
-    <w:unhideWhenUsed/>
-  </w:style>
-  <w:style w:type="paragraph" w:styleId="BalloonText">
-    <w:name w:val="Balloon Text"/>
-    <w:basedOn w:val="Normal"/>
-    <w:link w:val="BalloonTextChar"/>
-    <w:uiPriority w:val="99"/>
-    <w:semiHidden/>
-    <w:unhideWhenUsed/>
-    <w:rsid w:val="003F5C7A"/>
-    <w:pPr>
-      <w:spacing w:after="0" w:line="240" w:lineRule="auto"/>
-    </w:pPr>
-    <w:rPr>
-      <w:rFonts w:ascii="Tahoma" w:hAnsi="Tahoma" w:cs="Tahoma"/>
-      <w:sz w:val="16"/>
-      <w:szCs w:val="16"/>
-    </w:rPr>
-  </w:style>
-  <w:style w:type="character" w:customStyle="1" w:styleId="BalloonTextChar">
-    <w:name w:val="Balloon Text Char"/>
-    <w:basedOn w:val="DefaultParagraphFont"/>
-    <w:link w:val="BalloonText"/>
-    <w:uiPriority w:val="99"/>
-    <w:semiHidden/>
-    <w:rsid w:val="003F5C7A"/>
-    <w:rPr>
-      <w:rFonts w:ascii="Tahoma" w:hAnsi="Tahoma" w:cs="Tahoma"/>
-      <w:sz w:val="16"/>
-      <w:szCs w:val="16"/>
-    </w:rPr>
-  </w:style>
-  <w:style w:type="character" w:styleId="Hyperlink">
-    <w:name w:val="Hyperlink"/>
-    <w:basedOn w:val="DefaultParagraphFont"/>
-    <w:uiPriority w:val="99"/>
-    <w:semiHidden/>
-    <w:unhideWhenUsed/>
-    <w:rsid w:val="003F5C7A"/>
-    <w:rPr>
-      <w:color w:val="0000FF"/>
-      <w:u w:val="single"/>
-    </w:rPr>
-  </w:style>
-</w:styles>
-</file>
-
-<file path=word/stylesWithEffects.xml><?xml version="1.0" encoding="utf-8"?>
-<w:styles xmlns:wpc="http://schemas.microsoft.com/office/word/2010/wordprocessingCanvas" xmlns:mc="http://schemas.openxmlformats.org/markup-compatibility/2006" xmlns:o="urn:schemas-microsoft-com:office:office" xmlns:r="http://schemas.openxmlformats.org/officeDocument/2006/relationships" xmlns:m="http://schemas.openxmlformats.org/officeDocument/2006/math" xmlns:v="urn:schemas-microsoft-com:vml" xmlns:wp14="http://schemas.microsoft.com/office/word/2010/wordprocessingDrawing" xmlns:wp="http://schemas.openxmlformats.org/drawingml/2006/wordprocessingDrawing" xmlns:w10="urn:schemas-microsoft-com:office:word" xmlns:w="http://schemas.openxmlformats.org/wordprocessingml/2006/main" xmlns:w14="http://schemas.microsoft.com/office/word/2010/wordml" xmlns:wpg="http://schemas.microsoft.com/office/word/2010/wordprocessingGroup" xmlns:wpi="http://schemas.microsoft.com/office/word/2010/wordprocessingInk" xmlns:wne="http://schemas.microsoft.com/office/word/2006/wordml" xmlns:wps="http://schemas.microsoft.com/office/word/2010/wordprocessingShape" mc:Ignorable="w14 wp14">
-  <w:docDefaults>
-    <w:rPrDefault>
-      <w:rPr>
-        <w:rFonts w:asciiTheme="minorHAnsi" w:eastAsiaTheme="minorHAnsi" w:hAnsiTheme="minorHAnsi" w:cstheme="minorBidi"/>
-        <w:sz w:val="22"/>
-        <w:szCs w:val="22"/>
-        <w:lang w:val="en-US" w:eastAsia="en-US" w:bidi="ar-SA"/>
-      </w:rPr>
-    </w:rPrDefault>
-    <w:pPrDefault>
-      <w:pPr>
-        <w:spacing w:after="200" w:line="276" w:lineRule="auto"/>
-      </w:pPr>
-    </w:pPrDefault>
-  </w:docDefaults>
-  <w:latentStyles w:defLockedState="0" w:defUIPriority="99" w:defSemiHidden="1" w:defUnhideWhenUsed="1" w:defQFormat="0" w:count="267">
-    <w:lsdException w:name="Normal" w:semiHidden="0" w:uiPriority="0" w:unhideWhenUsed="0" w:qFormat="1"/>
-    <w:lsdException w:name="heading 1" w:semiHidden="0" w:uiPriority="9" w:unhideWhenUsed="0" w:qFormat="1"/>
-    <w:lsdException w:name="heading 2" w:uiPriority="9" w:qFormat="1"/>
-    <w:lsdException w:name="heading 3" w:uiPriority="9" w:qFormat="1"/>
-    <w:lsdException w:name="heading 4" w:uiPriority="9" w:qFormat="1"/>
-    <w:lsdException w:name="heading 5" w:uiPriority="9" w:qFormat="1"/>
-    <w:lsdException w:name="heading 6" w:uiPriority="9" w:qFormat="1"/>
-    <w:lsdException w:name="heading 7" w:uiPriority="9" w:qFormat="1"/>
-    <w:lsdException w:name="heading 8" w:uiPriority="9" w:qFormat="1"/>
-    <w:lsdException w:name="heading 9" w:uiPriority="9" w:qFormat="1"/>
-    <w:lsdException w:name="toc 1" w:uiPriority="39"/>
-    <w:lsdException w:name="toc 2" w:uiPriority="39"/>
-    <w:lsdException w:name="toc 3" w:uiPriority="39"/>
-    <w:lsdException w:name="toc 4" w:uiPriority="39"/>
-    <w:lsdException w:name="toc 5" w:uiPriority="39"/>
-    <w:lsdException w:name="toc 6" w:uiPriority="39"/>
-    <w:lsdException w:name="toc 7" w:uiPriority="39"/>
-    <w:lsdException w:name="toc 8" w:uiPriority="39"/>
-    <w:lsdException w:name="toc 9" w:uiPriority="39"/>
-    <w:lsdException w:name="caption" w:uiPriority="35" w:qFormat="1"/>
-    <w:lsdException w:name="Title" w:semiHidden="0" w:uiPriority="10" w:unhideWhenUsed="0" w:qFormat="1"/>
-    <w:lsdException w:name="Default Paragraph Font" w:uiPriority="1"/>
-    <w:lsdException w:name="Subtitle" w:semiHidden="0" w:uiPriority="11" w:unhideWhenUsed="0" w:qFormat="1"/>
-    <w:lsdException w:name="Strong" w:semiHidden="0" w:uiPriority="22" w:unhideWhenUsed="0" w:qFormat="1"/>
-    <w:lsdException w:name="Emphasis" w:semiHidden="0" w:uiPriority="20" w:unhideWhenUsed="0" w:qFormat="1"/>
-    <w:lsdException w:name="Table Grid" w:semiHidden="0" w:uiPriority="59" w:unhideWhenUsed="0"/>
-    <w:lsdException w:name="Placeholder Text" w:unhideWhenUsed="0"/>
-    <w:lsdException w:name="No Spacing" w:semiHidden="0" w:uiPriority="1" w:unhideWhenUsed="0" w:qFormat="1"/>
-    <w:lsdException w:name="Light Shading" w:semiHidden="0" w:uiPriority="60" w:unhideWhenUsed="0"/>
-    <w:lsdException w:name="Light List" w:semiHidden="0" w:uiPriority="61" w:unhideWhenUsed="0"/>
-    <w:lsdException w:name="Light Grid" w:semiHidden="0" w:uiPriority="62" w:unhideWhenUsed="0"/>
-    <w:lsdException w:name="Medium Shading 1" w:semiHidden="0" w:uiPriority="63" w:unhideWhenUsed="0"/>
-    <w:lsdException w:name="Medium Shading 2" w:semiHidden="0" w:uiPriority="64" w:unhideWhenUsed="0"/>
-    <w:lsdException w:name="Medium List 1" w:semiHidden="0" w:uiPriority="65" w:unhideWhenUsed="0"/>
-    <w:lsdException w:name="Medium List 2" w:semiHidden="0" w:uiPriority="66" w:unhideWhenUsed="0"/>
-    <w:lsdException w:name="Medium Grid 1" w:semiHidden="0" w:uiPriority="67" w:unhideWhenUsed="0"/>
-    <w:lsdException w:name="Medium Grid 2" w:semiHidden="0" w:uiPriority="68" w:unhideWhenUsed="0"/>
-    <w:lsdException w:name="Medium Grid 3" w:semiHidden="0" w:uiPriority="69" w:unhideWhenUsed="0"/>
-    <w:lsdException w:name="Dark List" w:semiHidden="0" w:uiPriority="70" w:unhideWhenUsed="0"/>
-    <w:lsdException w:name="Colorful Shading" w:semiHidden="0" w:uiPriority="71" w:unhideWhenUsed="0"/>
-    <w:lsdException w:name="Colorful List" w:semiHidden="0" w:uiPriority="72" w:unhideWhenUsed="0"/>
-    <w:lsdException w:name="Colorful Grid" w:semiHidden="0" w:uiPriority="73" w:unhideWhenUsed="0"/>
-    <w:lsdException w:name="Light Shading Accent 1" w:semiHidden="0" w:uiPriority="60" w:unhideWhenUsed="0"/>
-    <w:lsdException w:name="Light List Accent 1" w:semiHidden="0" w:uiPriority="61" w:unhideWhenUsed="0"/>
-    <w:lsdException w:name="Light Grid Accent 1" w:semiHidden="0" w:uiPriority="62" w:unhideWhenUsed="0"/>
-    <w:lsdException w:name="Medium Shading 1 Accent 1" w:semiHidden="0" w:uiPriority="63" w:unhideWhenUsed="0"/>
-    <w:lsdException w:name="Medium Shading 2 Accent 1" w:semiHidden="0" w:uiPriority="64" w:unhideWhenUsed="0"/>
-    <w:lsdException w:name="Medium List 1 Accent 1" w:semiHidden="0" w:uiPriority="65" w:unhideWhenUsed="0"/>
-    <w:lsdException w:name="Revision" w:unhideWhenUsed="0"/>
-    <w:lsdException w:name="List Paragraph" w:semiHidden="0" w:uiPriority="34" w:unhideWhenUsed="0" w:qFormat="1"/>
-    <w:lsdException w:name="Quote" w:semiHidden="0" w:uiPriority="29" w:unhideWhenUsed="0" w:qFormat="1"/>
-    <w:lsdException w:name="Intense Quote" w:semiHidden="0" w:uiPriority="30" w:unhideWhenUsed="0" w:qFormat="1"/>
-    <w:lsdException w:name="Medium List 2 Accent 1" w:semiHidden="0" w:uiPriority="66" w:unhideWhenUsed="0"/>
-    <w:lsdException w:name="Medium Grid 1 Accent 1" w:semiHidden="0" w:uiPriority="67" w:unhideWhenUsed="0"/>
-    <w:lsdException w:name="Medium Grid 2 Accent 1" w:semiHidden="0" w:uiPriority="68" w:unhideWhenUsed="0"/>
-    <w:lsdException w:name="Medium Grid 3 Accent 1" w:semiHidden="0" w:uiPriority="69" w:unhideWhenUsed="0"/>
-    <w:lsdException w:name="Dark List Accent 1" w:semiHidden="0" w:uiPriority="70" w:unhideWhenUsed="0"/>
-    <w:lsdException w:name="Colorful Shading Accent 1" w:semiHidden="0" w:uiPriority="71" w:unhideWhenUsed="0"/>
-    <w:lsdException w:name="Colorful List Accent 1" w:semiHidden="0" w:uiPriority="72" w:unhideWhenUsed="0"/>
-    <w:lsdException w:name="Colorful Grid Accent 1" w:semiHidden="0" w:uiPriority="73" w:unhideWhenUsed="0"/>
-    <w:lsdException w:name="Light Shading Accent 2" w:semiHidden="0" w:uiPriority="60" w:unhideWhenUsed="0"/>
-    <w:lsdException w:name="Light List Accent 2" w:semiHidden="0" w:uiPriority="61" w:unhideWhenUsed="0"/>
-    <w:lsdException w:name="Light Grid Accent 2" w:semiHidden="0" w:uiPriority="62" w:unhideWhenUsed="0"/>
-    <w:lsdException w:name="Medium Shading 1 Accent 2" w:semiHidden="0" w:uiPriority="63" w:unhideWhenUsed="0"/>
-    <w:lsdException w:name="Medium Shading 2 Accent 2" w:semiHidden="0" w:uiPriority="64" w:unhideWhenUsed="0"/>
-    <w:lsdException w:name="Medium List 1 Accent 2" w:semiHidden="0" w:uiPriority="65" w:unhideWhenUsed="0"/>
-    <w:lsdException w:name="Medium List 2 Accent 2" w:semiHidden="0" w:uiPriority="66" w:unhideWhenUsed="0"/>
-    <w:lsdException w:name="Medium Grid 1 Accent 2" w:semiHidden="0" w:uiPriority="67" w:unhideWhenUsed="0"/>
-    <w:lsdException w:name="Medium Grid 2 Accent 2" w:semiHidden="0" w:uiPriority="68" w:unhideWhenUsed="0"/>
-    <w:lsdException w:name="Medium Grid 3 Accent 2" w:semiHidden="0" w:uiPriority="69" w:unhideWhenUsed="0"/>
-    <w:lsdException w:name="Dark List Accent 2" w:semiHidden="0" w:uiPriority="70" w:unhideWhenUsed="0"/>
-    <w:lsdException w:name="Colorful Shading Accent 2" w:semiHidden="0" w:uiPriority="71" w:unhideWhenUsed="0"/>
-    <w:lsdException w:name="Colorful List Accent 2" w:semiHidden="0" w:uiPriority="72" w:unhideWhenUsed="0"/>
-    <w:lsdException w:name="Colorful Grid Accent 2" w:semiHidden="0" w:uiPriority="73" w:unhideWhenUsed="0"/>
-    <w:lsdException w:name="Light Shading Accent 3" w:semiHidden="0" w:uiPriority="60" w:unhideWhenUsed="0"/>
-    <w:lsdException w:name="Light List Accent 3" w:semiHidden="0" w:uiPriority="61" w:unhideWhenUsed="0"/>
-    <w:lsdException w:name="Light Grid Accent 3" w:semiHidden="0" w:uiPriority="62" w:unhideWhenUsed="0"/>
-    <w:lsdException w:name="Medium Shading 1 Accent 3" w:semiHidden="0" w:uiPriority="63" w:unhideWhenUsed="0"/>
-    <w:lsdException w:name="Medium Shading 2 Accent 3" w:semiHidden="0" w:uiPriority="64" w:unhideWhenUsed="0"/>
-    <w:lsdException w:name="Medium List 1 Accent 3" w:semiHidden="0" w:uiPriority="65" w:unhideWhenUsed="0"/>
-    <w:lsdException w:name="Medium List 2 Accent 3" w:semiHidden="0" w:uiPriority="66" w:unhideWhenUsed="0"/>
-    <w:lsdException w:name="Medium Grid 1 Accent 3" w:semiHidden="0" w:uiPriority="67" w:unhideWhenUsed="0"/>
-    <w:lsdException w:name="Medium Grid 2 Accent 3" w:semiHidden="0" w:uiPriority="68" w:unhideWhenUsed="0"/>
-    <w:lsdException w:name="Medium Grid 3 Accent 3" w:semiHidden="0" w:uiPriority="69" w:unhideWhenUsed="0"/>
-    <w:lsdException w:name="Dark List Accent 3" w:semiHidden="0" w:uiPriority="70" w:unhideWhenUsed="0"/>
-    <w:lsdException w:name="Colorful Shading Accent 3" w:semiHidden="0" w:uiPriority="71" w:unhideWhenUsed="0"/>
-    <w:lsdException w:name="Colorful List Accent 3" w:semiHidden="0" w:uiPriority="72" w:unhideWhenUsed="0"/>
-    <w:lsdException w:name="Colorful Grid Accent 3" w:semiHidden="0" w:uiPriority="73" w:unhideWhenUsed="0"/>
-    <w:lsdException w:name="Light Shading Accent 4" w:semiHidden="0" w:uiPriority="60" w:unhideWhenUsed="0"/>
-    <w:lsdException w:name="Light List Accent 4" w:semiHidden="0" w:uiPriority="61" w:unhideWhenUsed="0"/>
-    <w:lsdException w:name="Light Grid Accent 4" w:semiHidden="0" w:uiPriority="62" w:unhideWhenUsed="0"/>
-    <w:lsdException w:name="Medium Shading 1 Accent 4" w:semiHidden="0" w:uiPriority="63" w:unhideWhenUsed="0"/>
-    <w:lsdException w:name="Medium Shading 2 Accent 4" w:semiHidden="0" w:uiPriority="64" w:unhideWhenUsed="0"/>
-    <w:lsdException w:name="Medium List 1 Accent 4" w:semiHidden="0" w:uiPriority="65" w:unhideWhenUsed="0"/>
-    <w:lsdException w:name="Medium List 2 Accent 4" w:semiHidden="0" w:uiPriority="66" w:unhideWhenUsed="0"/>
-    <w:lsdException w:name="Medium Grid 1 Accent 4" w:semiHidden="0" w:uiPriority="67" w:unhideWhenUsed="0"/>
-    <w:lsdException w:name="Medium Grid 2 Accent 4" w:semiHidden="0" w:uiPriority="68" w:unhideWhenUsed="0"/>
-    <w:lsdException w:name="Medium Grid 3 Accent 4" w:semiHidden="0" w:uiPriority="69" w:unhideWhenUsed="0"/>
-    <w:lsdException w:name="Dark List Accent 4" w:semiHidden="0" w:uiPriority="70" w:unhideWhenUsed="0"/>
-    <w:lsdException w:name="Colorful Shading Accent 4" w:semiHidden="0" w:uiPriority="71" w:unhideWhenUsed="0"/>
-    <w:lsdException w:name="Colorful List Accent 4" w:semiHidden="0" w:uiPriority="72" w:unhideWhenUsed="0"/>
-    <w:lsdException w:name="Colorful Grid Accent 4" w:semiHidden="0" w:uiPriority="73" w:unhideWhenUsed="0"/>
-    <w:lsdException w:name="Light Shading Accent 5" w:semiHidden="0" w:uiPriority="60" w:unhideWhenUsed="0"/>
-    <w:lsdException w:name="Light List Accent 5" w:semiHidden="0" w:uiPriority="61" w:unhideWhenUsed="0"/>
-    <w:lsdException w:name="Light Grid Accent 5" w:semiHidden="0" w:uiPriority="62" w:unhideWhenUsed="0"/>
-    <w:lsdException w:name="Medium Shading 1 Accent 5" w:semiHidden="0" w:uiPriority="63" w:unhideWhenUsed="0"/>
-    <w:lsdException w:name="Medium Shading 2 Accent 5" w:semiHidden="0" w:uiPriority="64" w:unhideWhenUsed="0"/>
-    <w:lsdException w:name="Medium List 1 Accent 5" w:semiHidden="0" w:uiPriority="65" w:unhideWhenUsed="0"/>
-    <w:lsdException w:name="Medium List 2 Accent 5" w:semiHidden="0" w:uiPriority="66" w:unhideWhenUsed="0"/>
-    <w:lsdException w:name="Medium Grid 1 Accent 5" w:semiHidden="0" w:uiPriority="67" w:unhideWhenUsed="0"/>
-    <w:lsdException w:name="Medium Grid 2 Accent 5" w:semiHidden="0" w:uiPriority="68" w:unhideWhenUsed="0"/>
-    <w:lsdException w:name="Medium Grid 3 Accent 5" w:semiHidden="0" w:uiPriority="69" w:unhideWhenUsed="0"/>
-    <w:lsdException w:name="Dark List Accent 5" w:semiHidden="0" w:uiPriority="70" w:unhideWhenUsed="0"/>
-    <w:lsdException w:name="Colorful Shading Accent 5" w:semiHidden="0" w:uiPriority="71" w:unhideWhenUsed="0"/>
-    <w:lsdException w:name="Colorful List Accent 5" w:semiHidden="0" w:uiPriority="72" w:unhideWhenUsed="0"/>
-    <w:lsdException w:name="Colorful Grid Accent 5" w:semiHidden="0" w:uiPriority="73" w:unhideWhenUsed="0"/>
-    <w:lsdException w:name="Light Shading Accent 6" w:semiHidden="0" w:uiPriority="60" w:unhideWhenUsed="0"/>
-    <w:lsdException w:name="Light List Accent 6" w:semiHidden="0" w:uiPriority="61" w:unhideWhenUsed="0"/>
-    <w:lsdException w:name="Light Grid Accent 6" w:semiHidden="0" w:uiPriority="62" w:unhideWhenUsed="0"/>
-    <w:lsdException w:name="Medium Shading 1 Accent 6" w:semiHidden="0" w:uiPriority="63" w:unhideWhenUsed="0"/>
-    <w:lsdException w:name="Medium Shading 2 Accent 6" w:semiHidden="0" w:uiPriority="64" w:unhideWhenUsed="0"/>
-    <w:lsdException w:name="Medium List 1 Accent 6" w:semiHidden="0" w:uiPriority="65" w:unhideWhenUsed="0"/>
-    <w:lsdException w:name="Medium List 2 Accent 6" w:semiHidden="0" w:uiPriority="66" w:unhideWhenUsed="0"/>
-    <w:lsdException w:name="Medium Grid 1 Accent 6" w:semiHidden="0" w:uiPriority="67" w:unhideWhenUsed="0"/>
-    <w:lsdException w:name="Medium Grid 2 Accent 6" w:semiHidden="0" w:uiPriority="68" w:unhideWhenUsed="0"/>
-    <w:lsdException w:name="Medium Grid 3 Accent 6" w:semiHidden="0" w:uiPriority="69" w:unhideWhenUsed="0"/>
-    <w:lsdException w:name="Dark List Accent 6" w:semiHidden="0" w:uiPriority="70" w:unhideWhenUsed="0"/>
-    <w:lsdException w:name="Colorful Shading Accent 6" w:semiHidden="0" w:uiPriority="71" w:unhideWhenUsed="0"/>
-    <w:lsdException w:name="Colorful List Accent 6" w:semiHidden="0" w:uiPriority="72" w:unhideWhenUsed="0"/>
-    <w:lsdException w:name="Colorful Grid Accent 6" w:semiHidden="0" w:uiPriority="73" w:unhideWhenUsed="0"/>
-    <w:lsdException w:name="Subtle Emphasis" w:semiHidden="0" w:uiPriority="19" w:unhideWhenUsed="0" w:qFormat="1"/>
-    <w:lsdException w:name="Intense Emphasis" w:semiHidden="0" w:uiPriority="21" w:unhideWhenUsed="0" w:qFormat="1"/>
-    <w:lsdException w:name="Subtle Reference" w:semiHidden="0" w:uiPriority="31" w:unhideWhenUsed="0" w:qFormat="1"/>
-    <w:lsdException w:name="Intense Reference" w:semiHidden="0" w:uiPriority="32" w:unhideWhenUsed="0" w:qFormat="1"/>
-    <w:lsdException w:name="Book Title" w:semiHidden="0" w:uiPriority="33" w:unhideWhenUsed="0" w:qFormat="1"/>
-    <w:lsdException w:name="Bibliography" w:uiPriority="37"/>
-    <w:lsdException w:name="TOC Heading" w:uiPriority="39" w:qFormat="1"/>
+  <w:latentStyles w:defLockedState="0" w:defUIPriority="99" w:defSemiHidden="0" w:defUnhideWhenUsed="0" w:defQFormat="0" w:count="375">
+    <w:lsdException w:name="Normal" w:uiPriority="0" w:qFormat="1"/>
+    <w:lsdException w:name="heading 1" w:uiPriority="9" w:qFormat="1"/>
+    <w:lsdException w:name="heading 2" w:semiHidden="1" w:uiPriority="9" w:unhideWhenUsed="1" w:qFormat="1"/>
+    <w:lsdException w:name="heading 3" w:semiHidden="1" w:uiPriority="9" w:unhideWhenUsed="1" w:qFormat="1"/>
+    <w:lsdException w:name="heading 4" w:semiHidden="1" w:uiPriority="9" w:unhideWhenUsed="1" w:qFormat="1"/>
+    <w:lsdException w:name="heading 5" w:semiHidden="1" w:uiPriority="9" w:unhideWhenUsed="1" w:qFormat="1"/>
+    <w:lsdException w:name="heading 6" w:semiHidden="1" w:uiPriority="9" w:unhideWhenUsed="1" w:qFormat="1"/>
+    <w:lsdException w:name="heading 7" w:semiHidden="1" w:uiPriority="9" w:unhideWhenUsed="1" w:qFormat="1"/>
+    <w:lsdException w:name="heading 8" w:semiHidden="1" w:uiPriority="9" w:unhideWhenUsed="1" w:qFormat="1"/>
+    <w:lsdException w:name="heading 9" w:semiHidden="1" w:uiPriority="9" w:unhideWhenUsed="1" w:qFormat="1"/>
+    <w:lsdException w:name="index 1" w:semiHidden="1" w:unhideWhenUsed="1"/>
+    <w:lsdException w:name="index 2" w:semiHidden="1" w:unhideWhenUsed="1"/>
+    <w:lsdException w:name="index 3" w:semiHidden="1" w:unhideWhenUsed="1"/>
+    <w:lsdException w:name="index 4" w:semiHidden="1" w:unhideWhenUsed="1"/>
+    <w:lsdException w:name="index 5" w:semiHidden="1" w:unhideWhenUsed="1"/>
+    <w:lsdException w:name="index 6" w:semiHidden="1" w:unhideWhenUsed="1"/>
+    <w:lsdException w:name="index 7" w:semiHidden="1" w:unhideWhenUsed="1"/>
+    <w:lsdException w:name="index 8" w:semiHidden="1" w:unhideWhenUsed="1"/>
+    <w:lsdException w:name="index 9" w:semiHidden="1" w:unhideWhenUsed="1"/>
+    <w:lsdException w:name="toc 1" w:semiHidden="1" w:uiPriority="39" w:unhideWhenUsed="1"/>
+    <w:lsdException w:name="toc 2" w:semiHidden="1" w:uiPriority="39" w:unhideWhenUsed="1"/>
+    <w:lsdException w:name="toc 3" w:semiHidden="1" w:uiPriority="39" w:unhideWhenUsed="1"/>
+    <w:lsdException w:name="toc 4" w:semiHidden="1" w:uiPriority="39" w:unhideWhenUsed="1"/>
+    <w:lsdException w:name="toc 5" w:semiHidden="1" w:uiPriority="39" w:unhideWhenUsed="1"/>
+    <w:lsdException w:name="toc 6" w:semiHidden="1" w:uiPriority="39" w:unhideWhenUsed="1"/>
+    <w:lsdException w:name="toc 7" w:semiHidden="1" w:uiPriority="39" w:unhideWhenUsed="1"/>
+    <w:lsdException w:name="toc 8" w:semiHidden="1" w:uiPriority="39" w:unhideWhenUsed="1"/>
+    <w:lsdException w:name="toc 9" w:semiHidden="1" w:uiPriority="39" w:unhideWhenUsed="1"/>
+    <w:lsdException w:name="Normal Indent" w:semiHidden="1" w:unhideWhenUsed="1"/>
+    <w:lsdException w:name="footnote text" w:semiHidden="1" w:unhideWhenUsed="1"/>
+    <w:lsdException w:name="annotation text" w:semiHidden="1" w:unhideWhenUsed="1"/>
+    <w:lsdException w:name="header" w:semiHidden="1" w:unhideWhenUsed="1"/>
+    <w:lsdException w:name="footer" w:semiHidden="1" w:unhideWhenUsed="1"/>
+    <w:lsdException w:name="index heading" w:semiHidden="1" w:unhideWhenUsed="1"/>
+    <w:lsdException w:name="caption" w:semiHidden="1" w:uiPriority="35" w:unhideWhenUsed="1" w:qFormat="1"/>
+    <w:lsdException w:name="table of figures" w:semiHidden="1" w:unhideWhenUsed="1"/>
+    <w:lsdException w:name="envelope address" w:semiHidden="1" w:unhideWhenUsed="1"/>
+    <w:lsdException w:name="envelope return" w:semiHidden="1" w:unhideWhenUsed="1"/>
+    <w:lsdException w:name="footnote reference" w:semiHidden="1" w:unhideWhenUsed="1"/>
+    <w:lsdException w:name="annotation reference" w:semiHidden="1" w:unhideWhenUsed="1"/>
+    <w:lsdException w:name="line number" w:semiHidden="1" w:unhideWhenUsed="1"/>
+    <w:lsdException w:name="page number" w:semiHidden="1" w:unhideWhenUsed="1"/>
+    <w:lsdException w:name="endnote reference" w:semiHidden="1" w:unhideWhenUsed="1"/>
+    <w:lsdException w:name="endnote text" w:semiHidden="1" w:unhideWhenUsed="1"/>
+    <w:lsdException w:name="table of authorities" w:semiHidden="1" w:unhideWhenUsed="1"/>
+    <w:lsdException w:name="macro" w:semiHidden="1" w:unhideWhenUsed="1"/>
+    <w:lsdException w:name="toa heading" w:semiHidden="1" w:unhideWhenUsed="1"/>
+    <w:lsdException w:name="List" w:semiHidden="1" w:unhideWhenUsed="1"/>
+    <w:lsdException w:name="List Bullet" w:semiHidden="1" w:unhideWhenUsed="1"/>
+    <w:lsdException w:name="List Number" w:semiHidden="1" w:unhideWhenUsed="1"/>
+    <w:lsdException w:name="List 2" w:semiHidden="1" w:unhideWhenUsed="1"/>
+    <w:lsdException w:name="List 3" w:semiHidden="1" w:unhideWhenUsed="1"/>
+    <w:lsdException w:name="List 4" w:semiHidden="1" w:unhideWhenUsed="1"/>
+    <w:lsdException w:name="List 5" w:semiHidden="1" w:unhideWhenUsed="1"/>
+    <w:lsdException w:name="List Bullet 2" w:semiHidden="1" w:unhideWhenUsed="1"/>
+    <w:lsdException w:name="List Bullet 3" w:semiHidden="1" w:unhideWhenUsed="1"/>
+    <w:lsdException w:name="List Bullet 4" w:semiHidden="1" w:unhideWhenUsed="1"/>
+    <w:lsdException w:name="List Bullet 5" w:semiHidden="1" w:unhideWhenUsed="1"/>
+    <w:lsdException w:name="List Number 2" w:semiHidden="1" w:unhideWhenUsed="1"/>
+    <w:lsdException w:name="List Number 3" w:semiHidden="1" w:unhideWhenUsed="1"/>
+    <w:lsdException w:name="List Number 4" w:semiHidden="1" w:unhideWhenUsed="1"/>
+    <w:lsdException w:name="List Number 5" w:semiHidden="1" w:unhideWhenUsed="1"/>
+    <w:lsdException w:name="Title" w:uiPriority="10" w:qFormat="1"/>
+    <w:lsdException w:name="Closing" w:semiHidden="1" w:unhideWhenUsed="1"/>
+    <w:lsdException w:name="Signature" w:semiHidden="1" w:unhideWhenUsed="1"/>
+    <w:lsdException w:name="Default Paragraph Font" w:semiHidden="1" w:uiPriority="1" w:unhideWhenUsed="1"/>
+    <w:lsdException w:name="Body Text" w:semiHidden="1" w:unhideWhenUsed="1"/>
+    <w:lsdException w:name="Body Text Indent" w:semiHidden="1" w:unhideWhenUsed="1"/>
+    <w:lsdException w:name="List Continue" w:semiHidden="1" w:unhideWhenUsed="1"/>
+    <w:lsdException w:name="List Continue 2" w:semiHidden="1" w:unhideWhenUsed="1"/>
+    <w:lsdException w:name="List Continue 3" w:semiHidden="1" w:unhideWhenUsed="1"/>
+    <w:lsdException w:name="List Continue 4" w:semiHidden="1" w:unhideWhenUsed="1"/>
+    <w:lsdException w:name="List Continue 5" w:semiHidden="1" w:unhideWhenUsed="1"/>
+    <w:lsdException w:name="Message Header" w:semiHidden="1" w:unhideWhenUsed="1"/>
+    <w:lsdException w:name="Subtitle" w:uiPriority="11" w:qFormat="1"/>
+    <w:lsdException w:name="Salutation" w:semiHidden="1" w:unhideWhenUsed="1"/>
+    <w:lsdException w:name="Date" w:semiHidden="1" w:unhideWhenUsed="1"/>
+    <w:lsdException w:name="Body Text First Indent" w:semiHidden="1" w:unhideWhenUsed="1"/>
+    <w:lsdException w:name="Body Text First Indent 2" w:semiHidden="1" w:unhideWhenUsed="1"/>
+    <w:lsdException w:name="Note Heading" w:semiHidden="1" w:unhideWhenUsed="1"/>
+    <w:lsdException w:name="Body Text 2" w:semiHidden="1" w:unhideWhenUsed="1"/>
+    <w:lsdException w:name="Body Text 3" w:semiHidden="1" w:unhideWhenUsed="1"/>
+    <w:lsdException w:name="Body Text Indent 2" w:semiHidden="1" w:unhideWhenUsed="1"/>
+    <w:lsdException w:name="Body Text Indent 3" w:semiHidden="1" w:unhideWhenUsed="1"/>
+    <w:lsdException w:name="Block Text" w:semiHidden="1" w:unhideWhenUsed="1"/>
+    <w:lsdException w:name="Hyperlink" w:semiHidden="1" w:unhideWhenUsed="1"/>
+    <w:lsdException w:name="FollowedHyperlink" w:semiHidden="1" w:unhideWhenUsed="1"/>
+    <w:lsdException w:name="Strong" w:uiPriority="22" w:qFormat="1"/>
+    <w:lsdException w:name="Emphasis" w:uiPriority="20" w:qFormat="1"/>
+    <w:lsdException w:name="Document Map" w:semiHidden="1" w:unhideWhenUsed="1"/>
+    <w:lsdException w:name="Plain Text" w:semiHidden="1" w:unhideWhenUsed="1"/>
+    <w:lsdException w:name="E-mail Signature" w:semiHidden="1" w:unhideWhenUsed="1"/>
+    <w:lsdException w:name="HTML Top of Form" w:semiHidden="1" w:unhideWhenUsed="1"/>
+    <w:lsdException w:name="HTML Bottom of Form" w:semiHidden="1" w:unhideWhenUsed="1"/>
+    <w:lsdException w:name="Normal (Web)" w:semiHidden="1" w:unhideWhenUsed="1"/>
+    <w:lsdException w:name="HTML Acronym" w:semiHidden="1" w:unhideWhenUsed="1"/>
+    <w:lsdException w:name="HTML Address" w:semiHidden="1" w:unhideWhenUsed="1"/>
+    <w:lsdException w:name="HTML Cite" w:semiHidden="1" w:unhideWhenUsed="1"/>
+    <w:lsdException w:name="HTML Code" w:semiHidden="1" w:unhideWhenUsed="1"/>
+    <w:lsdException w:name="HTML Definition" w:semiHidden="1" w:unhideWhenUsed="1"/>
+    <w:lsdException w:name="HTML Keyboard" w:semiHidden="1" w:unhideWhenUsed="1"/>
+    <w:lsdException w:name="HTML Preformatted" w:semiHidden="1" w:unhideWhenUsed="1"/>
+    <w:lsdException w:name="HTML Sample" w:semiHidden="1" w:unhideWhenUsed="1"/>
+    <w:lsdException w:name="HTML Typewriter" w:semiHidden="1" w:unhideWhenUsed="1"/>
+    <w:lsdException w:name="HTML Variable" w:semiHidden="1" w:unhideWhenUsed="1"/>
+    <w:lsdException w:name="Normal Table" w:semiHidden="1" w:unhideWhenUsed="1"/>
+    <w:lsdException w:name="annotation subject" w:semiHidden="1" w:unhideWhenUsed="1"/>
+    <w:lsdException w:name="No List" w:semiHidden="1" w:unhideWhenUsed="1"/>
+    <w:lsdException w:name="Outline List 1" w:semiHidden="1" w:unhideWhenUsed="1"/>
+    <w:lsdException w:name="Outline List 2" w:semiHidden="1" w:unhideWhenUsed="1"/>
+    <w:lsdException w:name="Outline List 3" w:semiHidden="1" w:unhideWhenUsed="1"/>
+    <w:lsdException w:name="Table Simple 1" w:semiHidden="1" w:unhideWhenUsed="1"/>
+    <w:lsdException w:name="Table Simple 2" w:semiHidden="1" w:unhideWhenUsed="1"/>
+    <w:lsdException w:name="Table Simple 3" w:semiHidden="1" w:unhideWhenUsed="1"/>
+    <w:lsdException w:name="Table Classic 1" w:semiHidden="1" w:unhideWhenUsed="1"/>
+    <w:lsdException w:name="Table Classic 2" w:semiHidden="1" w:unhideWhenUsed="1"/>
+    <w:lsdException w:name="Table Classic 3" w:semiHidden="1" w:unhideWhenUsed="1"/>
+    <w:lsdException w:name="Table Classic 4" w:semiHidden="1" w:unhideWhenUsed="1"/>
+    <w:lsdException w:name="Table Colorful 1" w:semiHidden="1" w:unhideWhenUsed="1"/>
+    <w:lsdException w:name="Table Colorful 2" w:semiHidden="1" w:unhideWhenUsed="1"/>
+    <w:lsdException w:name="Table Colorful 3" w:semiHidden="1" w:unhideWhenUsed="1"/>
+    <w:lsdException w:name="Table Columns 1" w:semiHidden="1" w:unhideWhenUsed="1"/>
+    <w:lsdException w:name="Table Columns 2" w:semiHidden="1" w:unhideWhenUsed="1"/>
+    <w:lsdException w:name="Table Columns 3" w:semiHidden="1" w:unhideWhenUsed="1"/>
+    <w:lsdException w:name="Table Columns 4" w:semiHidden="1" w:unhideWhenUsed="1"/>
+    <w:lsdException w:name="Table Columns 5" w:semiHidden="1" w:unhideWhenUsed="1"/>
+    <w:lsdException w:name="Table Grid 1" w:semiHidden="1" w:unhideWhenUsed="1"/>
+    <w:lsdException w:name="Table Grid 2" w:semiHidden="1" w:unhideWhenUsed="1"/>
+    <w:lsdException w:name="Table Grid 3" w:semiHidden="1" w:unhideWhenUsed="1"/>
+    <w:lsdException w:name="Table Grid 4" w:semiHidden="1" w:unhideWhenUsed="1"/>
+    <w:lsdException w:name="Table Grid 5" w:semiHidden="1" w:unhideWhenUsed="1"/>
+    <w:lsdException w:name="Table Grid 6" w:semiHidden="1" w:unhideWhenUsed="1"/>
+    <w:lsdException w:name="Table Grid 7" w:semiHidden="1" w:unhideWhenUsed="1"/>
+    <w:lsdException w:name="Table Grid 8" w:semiHidden="1" w:unhideWhenUsed="1"/>
+    <w:lsdException w:name="Table List 1" w:semiHidden="1" w:unhideWhenUsed="1"/>
+    <w:lsdException w:name="Table List 2" w:semiHidden="1" w:unhideWhenUsed="1"/>
+    <w:lsdException w:name="Table List 3" w:semiHidden="1" w:unhideWhenUsed="1"/>
+    <w:lsdException w:name="Table List 4" w:semiHidden="1" w:unhideWhenUsed="1"/>
+    <w:lsdException w:name="Table List 5" w:semiHidden="1" w:unhideWhenUsed="1"/>
+    <w:lsdException w:name="Table List 6" w:semiHidden="1" w:unhideWhenUsed="1"/>
+    <w:lsdException w:name="Table List 7" w:semiHidden="1" w:unhideWhenUsed="1"/>
+    <w:lsdException w:name="Table List 8" w:semiHidden="1" w:unhideWhenUsed="1"/>
+    <w:lsdException w:name="Table 3D effects 1" w:semiHidden="1" w:unhideWhenUsed="1"/>
+    <w:lsdException w:name="Table 3D effects 2" w:semiHidden="1" w:unhideWhenUsed="1"/>
+    <w:lsdException w:name="Table 3D effects 3" w:semiHidden="1" w:unhideWhenUsed="1"/>
+    <w:lsdException w:name="Table Contemporary" w:semiHidden="1" w:unhideWhenUsed="1"/>
+    <w:lsdException w:name="Table Elegant" w:semiHidden="1" w:unhideWhenUsed="1"/>
+    <w:lsdException w:name="Table Professional" w:semiHidden="1" w:unhideWhenUsed="1"/>
+    <w:lsdException w:name="Table Subtle 1" w:semiHidden="1" w:unhideWhenUsed="1"/>
+    <w:lsdException w:name="Table Subtle 2" w:semiHidden="1" w:unhideWhenUsed="1"/>
+    <w:lsdException w:name="Table Web 1" w:semiHidden="1" w:unhideWhenUsed="1"/>
+    <w:lsdException w:name="Table Web 2" w:semiHidden="1" w:unhideWhenUsed="1"/>
+    <w:lsdException w:name="Table Web 3" w:semiHidden="1" w:unhideWhenUsed="1"/>
+    <w:lsdException w:name="Balloon Text" w:semiHidden="1" w:unhideWhenUsed="1"/>
+    <w:lsdException w:name="Table Grid" w:semiHidden="1" w:uiPriority="59" w:unhideWhenUsed="1"/>
+    <w:lsdException w:name="Table Theme" w:semiHidden="1" w:unhideWhenUsed="1"/>
+    <w:lsdException w:name="Placeholder Text" w:semiHidden="1"/>
+    <w:lsdException w:name="No Spacing" w:uiPriority="1" w:qFormat="1"/>
+    <w:lsdException w:name="Light Shading" w:uiPriority="60"/>
+    <w:lsdException w:name="Light List" w:uiPriority="61"/>
+    <w:lsdException w:name="Light Grid" w:uiPriority="62"/>
+    <w:lsdException w:name="Medium Shading 1" w:uiPriority="63"/>
+    <w:lsdException w:name="Medium Shading 2" w:uiPriority="64"/>
+    <w:lsdException w:name="Medium List 1" w:uiPriority="65"/>
+    <w:lsdException w:name="Medium List 2" w:uiPriority="66"/>
+    <w:lsdException w:name="Medium Grid 1" w:uiPriority="67"/>
+    <w:lsdException w:name="Medium Grid 2" w:uiPriority="68"/>
+    <w:lsdException w:name="Medium Grid 3" w:uiPriority="69"/>
+    <w:lsdException w:name="Dark List" w:uiPriority="70"/>
+    <w:lsdException w:name="Colorful Shading" w:uiPriority="71"/>
+    <w:lsdException w:name="Colorful List" w:uiPriority="72"/>
+    <w:lsdException w:name="Colorful Grid" w:uiPriority="73"/>
+    <w:lsdException w:name="Light Shading Accent 1" w:uiPriority="60"/>
+    <w:lsdException w:name="Light List Accent 1" w:uiPriority="61"/>
+    <w:lsdException w:name="Light Grid Accent 1" w:uiPriority="62"/>
+    <w:lsdException w:name="Medium Shading 1 Accent 1" w:uiPriority="63"/>
+    <w:lsdException w:name="Medium Shading 2 Accent 1" w:uiPriority="64"/>
+    <w:lsdException w:name="Medium List 1 Accent 1" w:uiPriority="65"/>
+    <w:lsdException w:name="Revision" w:semiHidden="1"/>
+    <w:lsdException w:name="List Paragraph" w:uiPriority="34" w:qFormat="1"/>
+    <w:lsdException w:name="Quote" w:uiPriority="29" w:qFormat="1"/>
+    <w:lsdException w:name="Intense Quote" w:uiPriority="30" w:qFormat="1"/>
+    <w:lsdException w:name="Medium List 2 Accent 1" w:uiPriority="66"/>
+    <w:lsdException w:name="Medium Grid 1 Accent 1" w:uiPriority="67"/>
+    <w:lsdException w:name="Medium Grid 2 Accent 1" w:uiPriority="68"/>
+    <w:lsdException w:name="Medium Grid 3 Accent 1" w:uiPriority="69"/>
+    <w:lsdException w:name="Dark List Accent 1" w:uiPriority="70"/>
+    <w:lsdException w:name="Colorful Shading Accent 1" w:uiPriority="71"/>
+    <w:lsdException w:name="Colorful List Accent 1" w:uiPriority="72"/>
+    <w:lsdException w:name="Colorful Grid Accent 1" w:uiPriority="73"/>
+    <w:lsdException w:name="Light Shading Accent 2" w:uiPriority="60"/>
+    <w:lsdException w:name="Light List Accent 2" w:uiPriority="61"/>
+    <w:lsdException w:name="Light Grid Accent 2" w:uiPriority="62"/>
+    <w:lsdException w:name="Medium Shading 1 Accent 2" w:uiPriority="63"/>
+    <w:lsdException w:name="Medium Shading 2 Accent 2" w:uiPriority="64"/>
+    <w:lsdException w:name="Medium List 1 Accent 2" w:uiPriority="65"/>
+    <w:lsdException w:name="Medium List 2 Accent 2" w:uiPriority="66"/>
+    <w:lsdException w:name="Medium Grid 1 Accent 2" w:uiPriority="67"/>
+    <w:lsdException w:name="Medium Grid 2 Accent 2" w:uiPriority="68"/>
+    <w:lsdException w:name="Medium Grid 3 Accent 2" w:uiPriority="69"/>
+    <w:lsdException w:name="Dark List Accent 2" w:uiPriority="70"/>
+    <w:lsdException w:name="Colorful Shading Accent 2" w:uiPriority="71"/>
+    <w:lsdException w:name="Colorful List Accent 2" w:uiPriority="72"/>
+    <w:lsdException w:name="Colorful Grid Accent 2" w:uiPriority="73"/>
+    <w:lsdException w:name="Light Shading Accent 3" w:uiPriority="60"/>
+    <w:lsdException w:name="Light List Accent 3" w:uiPriority="61"/>
+    <w:lsdException w:name="Light Grid Accent 3" w:uiPriority="62"/>
+    <w:lsdException w:name="Medium Shading 1 Accent 3" w:uiPriority="63"/>
+    <w:lsdException w:name="Medium Shading 2 Accent 3" w:uiPriority="64"/>
+    <w:lsdException w:name="Medium List 1 Accent 3" w:uiPriority="65"/>
+    <w:lsdException w:name="Medium List 2 Accent 3" w:uiPriority="66"/>
+    <w:lsdException w:name="Medium Grid 1 Accent 3" w:uiPriority="67"/>
+    <w:lsdException w:name="Medium Grid 2 Accent 3" w:uiPriority="68"/>
+    <w:lsdException w:name="Medium Grid 3 Accent 3" w:uiPriority="69"/>
+    <w:lsdException w:name="Dark List Accent 3" w:uiPriority="70"/>
+    <w:lsdException w:name="Colorful Shading Accent 3" w:uiPriority="71"/>
+    <w:lsdException w:name="Colorful List Accent 3" w:uiPriority="72"/>
+    <w:lsdException w:name="Colorful Grid Accent 3" w:uiPriority="73"/>
+    <w:lsdException w:name="Light Shading Accent 4" w:uiPriority="60"/>
+    <w:lsdException w:name="Light List Accent 4" w:uiPriority="61"/>
+    <w:lsdException w:name="Light Grid Accent 4" w:uiPriority="62"/>
+    <w:lsdException w:name="Medium Shading 1 Accent 4" w:uiPriority="63"/>
+    <w:lsdException w:name="Medium Shading 2 Accent 4" w:uiPriority="64"/>
+    <w:lsdException w:name="Medium List 1 Accent 4" w:uiPriority="65"/>
+    <w:lsdException w:name="Medium List 2 Accent 4" w:uiPriority="66"/>
+    <w:lsdException w:name="Medium Grid 1 Accent 4" w:uiPriority="67"/>
+    <w:lsdException w:name="Medium Grid 2 Accent 4" w:uiPriority="68"/>
+    <w:lsdException w:name="Medium Grid 3 Accent 4" w:uiPriority="69"/>
+    <w:lsdException w:name="Dark List Accent 4" w:uiPriority="70"/>
+    <w:lsdException w:name="Colorful Shading Accent 4" w:uiPriority="71"/>
+    <w:lsdException w:name="Colorful List Accent 4" w:uiPriority="72"/>
+    <w:lsdException w:name="Colorful Grid Accent 4" w:uiPriority="73"/>
+    <w:lsdException w:name="Light Shading Accent 5" w:uiPriority="60"/>
+    <w:lsdException w:name="Light List Accent 5" w:uiPriority="61"/>
+    <w:lsdException w:name="Light Grid Accent 5" w:uiPriority="62"/>
+    <w:lsdException w:name="Medium Shading 1 Accent 5" w:uiPriority="63"/>
+    <w:lsdException w:name="Medium Shading 2 Accent 5" w:uiPriority="64"/>
+    <w:lsdException w:name="Medium List 1 Accent 5" w:uiPriority="65"/>
+    <w:lsdException w:name="Medium List 2 Accent 5" w:uiPriority="66"/>
+    <w:lsdException w:name="Medium Grid 1 Accent 5" w:uiPriority="67"/>
+    <w:lsdException w:name="Medium Grid 2 Accent 5" w:uiPriority="68"/>
+    <w:lsdException w:name="Medium Grid 3 Accent 5" w:uiPriority="69"/>
+    <w:lsdException w:name="Dark List Accent 5" w:uiPriority="70"/>
+    <w:lsdException w:name="Colorful Shading Accent 5" w:uiPriority="71"/>
+    <w:lsdException w:name="Colorful List Accent 5" w:uiPriority="72"/>
+    <w:lsdException w:name="Colorful Grid Accent 5" w:uiPriority="73"/>
+    <w:lsdException w:name="Light Shading Accent 6" w:uiPriority="60"/>
+    <w:lsdException w:name="Light List Accent 6" w:uiPriority="61"/>
+    <w:lsdException w:name="Light Grid Accent 6" w:uiPriority="62"/>
+    <w:lsdException w:name="Medium Shading 1 Accent 6" w:uiPriority="63"/>
+    <w:lsdException w:name="Medium Shading 2 Accent 6" w:uiPriority="64"/>
+    <w:lsdException w:name="Medium List 1 Accent 6" w:uiPriority="65"/>
+    <w:lsdException w:name="Medium List 2 Accent 6" w:uiPriority="66"/>
+    <w:lsdException w:name="Medium Grid 1 Accent 6" w:uiPriority="67"/>
+    <w:lsdException w:name="Medium Grid 2 Accent 6" w:uiPriority="68"/>
+    <w:lsdException w:name="Medium Grid 3 Accent 6" w:uiPriority="69"/>
+    <w:lsdException w:name="Dark List Accent 6" w:uiPriority="70"/>
+    <w:lsdException w:name="Colorful Shading Accent 6" w:uiPriority="71"/>
+    <w:lsdException w:name="Colorful List Accent 6" w:uiPriority="72"/>
+    <w:lsdException w:name="Colorful Grid Accent 6" w:uiPriority="73"/>
+    <w:lsdException w:name="Subtle Emphasis" w:uiPriority="19" w:qFormat="1"/>
+    <w:lsdException w:name="Intense Emphasis" w:uiPriority="21" w:qFormat="1"/>
+    <w:lsdException w:name="Subtle Reference" w:uiPriority="31" w:qFormat="1"/>
+    <w:lsdException w:name="Intense Reference" w:uiPriority="32" w:qFormat="1"/>
+    <w:lsdException w:name="Book Title" w:uiPriority="33" w:qFormat="1"/>
+    <w:lsdException w:name="Bibliography" w:semiHidden="1" w:uiPriority="37" w:unhideWhenUsed="1"/>
+    <w:lsdException w:name="TOC Heading" w:semiHidden="1" w:uiPriority="39" w:unhideWhenUsed="1" w:qFormat="1"/>
+    <w:lsdException w:name="Plain Table 1" w:uiPriority="41"/>
+    <w:lsdException w:name="Plain Table 2" w:uiPriority="42"/>
+    <w:lsdException w:name="Plain Table 3" w:uiPriority="43"/>
+    <w:lsdException w:name="Plain Table 4" w:uiPriority="44"/>
+    <w:lsdException w:name="Plain Table 5" w:uiPriority="45"/>
+    <w:lsdException w:name="Grid Table Light" w:uiPriority="40"/>
+    <w:lsdException w:name="Grid Table 1 Light" w:uiPriority="46"/>
+    <w:lsdException w:name="Grid Table 2" w:uiPriority="47"/>
+    <w:lsdException w:name="Grid Table 3" w:uiPriority="48"/>
+    <w:lsdException w:name="Grid Table 4" w:uiPriority="49"/>
+    <w:lsdException w:name="Grid Table 5 Dark" w:uiPriority="50"/>
+    <w:lsdException w:name="Grid Table 6 Colorful" w:uiPriority="51"/>
+    <w:lsdException w:name="Grid Table 7 Colorful" w:uiPriority="52"/>
+    <w:lsdException w:name="Grid Table 1 Light Accent 1" w:uiPriority="46"/>
+    <w:lsdException w:name="Grid Table 2 Accent 1" w:uiPriority="47"/>
+    <w:lsdException w:name="Grid Table 3 Accent 1" w:uiPriority="48"/>
+    <w:lsdException w:name="Grid Table 4 Accent 1" w:uiPriority="49"/>
+    <w:lsdException w:name="Grid Table 5 Dark Accent 1" w:uiPriority="50"/>
+    <w:lsdException w:name="Grid Table 6 Colorful Accent 1" w:uiPriority="51"/>
+    <w:lsdException w:name="Grid Table 7 Colorful Accent 1" w:uiPriority="52"/>
+    <w:lsdException w:name="Grid Table 1 Light Accent 2" w:uiPriority="46"/>
+    <w:lsdException w:name="Grid Table 2 Accent 2" w:uiPriority="47"/>
+    <w:lsdException w:name="Grid Table 3 Accent 2" w:uiPriority="48"/>
+    <w:lsdException w:name="Grid Table 4 Accent 2" w:uiPriority="49"/>
+    <w:lsdException w:name="Grid Table 5 Dark Accent 2" w:uiPriority="50"/>
+    <w:lsdException w:name="Grid Table 6 Colorful Accent 2" w:uiPriority="51"/>
+    <w:lsdException w:name="Grid Table 7 Colorful Accent 2" w:uiPriority="52"/>
+    <w:lsdException w:name="Grid Table 1 Light Accent 3" w:uiPriority="46"/>
+    <w:lsdException w:name="Grid Table 2 Accent 3" w:uiPriority="47"/>
+    <w:lsdException w:name="Grid Table 3 Accent 3" w:uiPriority="48"/>
+    <w:lsdException w:name="Grid Table 4 Accent 3" w:uiPriority="49"/>
+    <w:lsdException w:name="Grid Table 5 Dark Accent 3" w:uiPriority="50"/>
+    <w:lsdException w:name="Grid Table 6 Colorful Accent 3" w:uiPriority="51"/>
+    <w:lsdException w:name="Grid Table 7 Colorful Accent 3" w:uiPriority="52"/>
+    <w:lsdException w:name="Grid Table 1 Light Accent 4" w:uiPriority="46"/>
+    <w:lsdException w:name="Grid Table 2 Accent 4" w:uiPriority="47"/>
+    <w:lsdException w:name="Grid Table 3 Accent 4" w:uiPriority="48"/>
+    <w:lsdException w:name="Grid Table 4 Accent 4" w:uiPriority="49"/>
+    <w:lsdException w:name="Grid Table 5 Dark Accent 4" w:uiPriority="50"/>
+    <w:lsdException w:name="Grid Table 6 Colorful Accent 4" w:uiPriority="51"/>
+    <w:lsdException w:name="Grid Table 7 Colorful Accent 4" w:uiPriority="52"/>
+    <w:lsdException w:name="Grid Table 1 Light Accent 5" w:uiPriority="46"/>
+    <w:lsdException w:name="Grid Table 2 Accent 5" w:uiPriority="47"/>
+    <w:lsdException w:name="Grid Table 3 Accent 5" w:uiPriority="48"/>
+    <w:lsdException w:name="Grid Table 4 Accent 5" w:uiPriority="49"/>
+    <w:lsdException w:name="Grid Table 5 Dark Accent 5" w:uiPriority="50"/>
+    <w:lsdException w:name="Grid Table 6 Colorful Accent 5" w:uiPriority="51"/>
+    <w:lsdException w:name="Grid Table 7 Colorful Accent 5" w:uiPriority="52"/>
+    <w:lsdException w:name="Grid Table 1 Light Accent 6" w:uiPriority="46"/>
+    <w:lsdException w:name="Grid Table 2 Accent 6" w:uiPriority="47"/>
+    <w:lsdException w:name="Grid Table 3 Accent 6" w:uiPriority="48"/>
+    <w:lsdException w:name="Grid Table 4 Accent 6" w:uiPriority="49"/>
+    <w:lsdException w:name="Grid Table 5 Dark Accent 6" w:uiPriority="50"/>
+    <w:lsdException w:name="Grid Table 6 Colorful Accent 6" w:uiPriority="51"/>
+    <w:lsdException w:name="Grid Table 7 Colorful Accent 6" w:uiPriority="52"/>
+    <w:lsdException w:name="List Table 1 Light" w:uiPriority="46"/>
+    <w:lsdException w:name="List Table 2" w:uiPriority="47"/>
+    <w:lsdException w:name="List Table 3" w:uiPriority="48"/>
+    <w:lsdException w:name="List Table 4" w:uiPriority="49"/>
+    <w:lsdException w:name="List Table 5 Dark" w:uiPriority="50"/>
+    <w:lsdException w:name="List Table 6 Colorful" w:uiPriority="51"/>
+    <w:lsdException w:name="List Table 7 Colorful" w:uiPriority="52"/>
+    <w:lsdException w:name="List Table 1 Light Accent 1" w:uiPriority="46"/>
+    <w:lsdException w:name="List Table 2 Accent 1" w:uiPriority="47"/>
+    <w:lsdException w:name="List Table 3 Accent 1" w:uiPriority="48"/>
+    <w:lsdException w:name="List Table 4 Accent 1" w:uiPriority="49"/>
+    <w:lsdException w:name="List Table 5 Dark Accent 1" w:uiPriority="50"/>
+    <w:lsdException w:name="List Table 6 Colorful Accent 1" w:uiPriority="51"/>
+    <w:lsdException w:name="List Table 7 Colorful Accent 1" w:uiPriority="52"/>
+    <w:lsdException w:name="List Table 1 Light Accent 2" w:uiPriority="46"/>
+    <w:lsdException w:name="List Table 2 Accent 2" w:uiPriority="47"/>
+    <w:lsdException w:name="List Table 3 Accent 2" w:uiPriority="48"/>
+    <w:lsdException w:name="List Table 4 Accent 2" w:uiPriority="49"/>
+    <w:lsdException w:name="List Table 5 Dark Accent 2" w:uiPriority="50"/>
+    <w:lsdException w:name="List Table 6 Colorful Accent 2" w:uiPriority="51"/>
+    <w:lsdException w:name="List Table 7 Colorful Accent 2" w:uiPriority="52"/>
+    <w:lsdException w:name="List Table 1 Light Accent 3" w:uiPriority="46"/>
+    <w:lsdException w:name="List Table 2 Accent 3" w:uiPriority="47"/>
+    <w:lsdException w:name="List Table 3 Accent 3" w:uiPriority="48"/>
+    <w:lsdException w:name="List Table 4 Accent 3" w:uiPriority="49"/>
+    <w:lsdException w:name="List Table 5 Dark Accent 3" w:uiPriority="50"/>
+    <w:lsdException w:name="List Table 6 Colorful Accent 3" w:uiPriority="51"/>
+    <w:lsdException w:name="List Table 7 Colorful Accent 3" w:uiPriority="52"/>
+    <w:lsdException w:name="List Table 1 Light Accent 4" w:uiPriority="46"/>
+    <w:lsdException w:name="List Table 2 Accent 4" w:uiPriority="47"/>
+    <w:lsdException w:name="List Table 3 Accent 4" w:uiPriority="48"/>
+    <w:lsdException w:name="List Table 4 Accent 4" w:uiPriority="49"/>
+    <w:lsdException w:name="List Table 5 Dark Accent 4" w:uiPriority="50"/>
+    <w:lsdException w:name="List Table 6 Colorful Accent 4" w:uiPriority="51"/>
+    <w:lsdException w:name="List Table 7 Colorful Accent 4" w:uiPriority="52"/>
+    <w:lsdException w:name="List Table 1 Light Accent 5" w:uiPriority="46"/>
+    <w:lsdException w:name="List Table 2 Accent 5" w:uiPriority="47"/>
+    <w:lsdException w:name="List Table 3 Accent 5" w:uiPriority="48"/>
+    <w:lsdException w:name="List Table 4 Accent 5" w:uiPriority="49"/>
+    <w:lsdException w:name="List Table 5 Dark Accent 5" w:uiPriority="50"/>
+    <w:lsdException w:name="List Table 6 Colorful Accent 5" w:uiPriority="51"/>
+    <w:lsdException w:name="List Table 7 Colorful Accent 5" w:uiPriority="52"/>
+    <w:lsdException w:name="List Table 1 Light Accent 6" w:uiPriority="46"/>
+    <w:lsdException w:name="List Table 2 Accent 6" w:uiPriority="47"/>
+    <w:lsdException w:name="List Table 3 Accent 6" w:uiPriority="48"/>
+    <w:lsdException w:name="List Table 4 Accent 6" w:uiPriority="49"/>
+    <w:lsdException w:name="List Table 5 Dark Accent 6" w:uiPriority="50"/>
+    <w:lsdException w:name="List Table 6 Colorful Accent 6" w:uiPriority="51"/>
+    <w:lsdException w:name="List Table 7 Colorful Accent 6" w:uiPriority="52"/>
+    <w:lsdException w:name="Mention" w:semiHidden="1" w:unhideWhenUsed="1"/>
+    <w:lsdException w:name="Smart Hyperlink" w:semiHidden="1" w:unhideWhenUsed="1"/>
+    <w:lsdException w:name="Hashtag" w:semiHidden="1" w:unhideWhenUsed="1"/>
+    <w:lsdException w:name="Unresolved Mention" w:semiHidden="1" w:unhideWhenUsed="1"/>
   </w:latentStyles>
   <w:style w:type="paragraph" w:default="1" w:styleId="Normal">
     <w:name w:val="Normal"/>

</xml_diff>